<commit_message>
content editable + saving table + refactoring
</commit_message>
<xml_diff>
--- a/scripts/reports/MyReport.docx
+++ b/scripts/reports/MyReport.docx
@@ -86,7 +86,7 @@
           <w:u w:val="single"/>
           <w:lang w:val="en-US"/>
         </w:rPr>
-        <w:t xml:space="preserve">cccc</w:t>
+        <w:t xml:space="preserve">olalalalalalalalala</w:t>
       </w:r>
       <w:r>
         <w:rPr>
@@ -187,7 +187,7 @@
           <w:u w:val="single"/>
           <w:lang w:val="en-US"/>
         </w:rPr>
-        <w:t xml:space="preserve">cccc</w:t>
+        <w:t xml:space="preserve">aaa</w:t>
       </w:r>
       <w:r>
         <w:rPr>
@@ -288,7 +288,7 @@
           <w:szCs w:val="28"/>
           <w:u w:val="single"/>
         </w:rPr>
-        <w:t xml:space="preserve">cccc</w:t>
+        <w:t xml:space="preserve">aaa</w:t>
       </w:r>
       <w:r>
         <w:rPr>
@@ -462,7 +462,7 @@
           <w:szCs w:val="28"/>
           <w:u w:val="single"/>
         </w:rPr>
-        <w:t xml:space="preserve">cccc</w:t>
+        <w:t xml:space="preserve">olalalalalalalalala</w:t>
       </w:r>
       <w:r>
         <w:rPr>
@@ -549,7 +549,7 @@
           <w:szCs w:val="28"/>
           <w:u w:val="single"/>
         </w:rPr>
-        <w:t xml:space="preserve">ccccc</w:t>
+        <w:t xml:space="preserve">aaa</w:t>
       </w:r>
       <w:r>
         <w:rPr>
@@ -772,7 +772,7 @@
                 <w:szCs w:val="28"/>
                 <w:u w:val="single"/>
               </w:rPr>
-              <w:t xml:space="preserve">cccc</w:t>
+              <w:t xml:space="preserve">aaa</w:t>
             </w:r>
             <w:r>
               <w:rPr>
@@ -1209,7 +1209,7 @@
           <w:szCs w:val="28"/>
           <w:u w:val="single"/>
         </w:rPr>
-        <w:t xml:space="preserve">cccc</w:t>
+        <w:t xml:space="preserve">aaa</w:t>
       </w:r>
       <w:r>
         <w:rPr>
@@ -1394,7 +1394,7 @@
           <w:u w:val="single"/>
           <w:lang w:val="en-US"/>
         </w:rPr>
-        <w:t xml:space="preserve">cccc</w:t>
+        <w:t xml:space="preserve">olalalalalalalalala</w:t>
       </w:r>
       <w:r>
         <w:rPr>
@@ -1530,7 +1530,7 @@
           <w:u w:val="single"/>
           <w:lang w:val="en-US"/>
         </w:rPr>
-        <w:t xml:space="preserve">cccc</w:t>
+        <w:t xml:space="preserve">aaa</w:t>
       </w:r>
       <w:r>
         <w:rPr>
@@ -1641,7 +1641,7 @@
           <w:szCs w:val="28"/>
           <w:u w:val="single"/>
         </w:rPr>
-        <w:t xml:space="preserve">ccccc</w:t>
+        <w:t xml:space="preserve">aaa</w:t>
       </w:r>
       <w:r>
         <w:rPr>
@@ -1891,7 +1891,7 @@
                 <w:szCs w:val="28"/>
                 <w:u w:val="single"/>
               </w:rPr>
-              <w:t xml:space="preserve">cccc</w:t>
+              <w:t xml:space="preserve">aaa</w:t>
             </w:r>
             <w:r>
               <w:rPr>
@@ -2369,7 +2369,7 @@
           <w:szCs w:val="28"/>
           <w:u w:val="single"/>
         </w:rPr>
-        <w:t xml:space="preserve">cccc</w:t>
+        <w:t xml:space="preserve">aaa</w:t>
       </w:r>
       <w:r>
         <w:rPr>
@@ -2753,7 +2753,7 @@
           <w:szCs w:val="28"/>
           <w:u w:val="single"/>
         </w:rPr>
-        <w:t xml:space="preserve">cccc</w:t>
+        <w:t xml:space="preserve">olalalalalalalalala</w:t>
       </w:r>
       <w:r>
         <w:rPr>
@@ -2871,7 +2871,7 @@
           <w:szCs w:val="28"/>
           <w:u w:val="single"/>
         </w:rPr>
-        <w:t xml:space="preserve">cccc</w:t>
+        <w:t xml:space="preserve">aaa</w:t>
       </w:r>
       <w:r>
         <w:rPr>
@@ -3199,7 +3199,7 @@
           <w:szCs w:val="28"/>
           <w:u w:val="single"/>
         </w:rPr>
-        <w:t xml:space="preserve">cccc</w:t>
+        <w:t xml:space="preserve">aaa</w:t>
       </w:r>
       <w:r>
         <w:rPr>
@@ -3550,7 +3550,7 @@
           <w:szCs w:val="28"/>
           <w:u w:val="single"/>
         </w:rPr>
-        <w:t xml:space="preserve">ccccc</w:t>
+        <w:t xml:space="preserve">aaa</w:t>
       </w:r>
       <w:r>
         <w:rPr>
@@ -3687,7 +3687,7 @@
           <w:szCs w:val="28"/>
           <w:u w:val="single"/>
         </w:rPr>
-        <w:t xml:space="preserve">cccc</w:t>
+        <w:t xml:space="preserve">aaa</w:t>
       </w:r>
       <w:r>
         <w:rPr>
@@ -3762,7 +3762,7 @@
           <w:szCs w:val="28"/>
           <w:u w:val="single"/>
         </w:rPr>
-        <w:t xml:space="preserve">cccc</w:t>
+        <w:t xml:space="preserve">aaaa</w:t>
       </w:r>
       <w:r>
         <w:rPr>
@@ -3900,7 +3900,7 @@
           <w:szCs w:val="28"/>
           <w:u w:val="single"/>
         </w:rPr>
-        <w:t xml:space="preserve">cccc</w:t>
+        <w:t xml:space="preserve">olalalalalalalalala</w:t>
       </w:r>
       <w:r>
         <w:rPr>
@@ -3986,7 +3986,7 @@
           <w:szCs w:val="28"/>
           <w:u w:val="single"/>
         </w:rPr>
-        <w:t xml:space="preserve">cccc</w:t>
+        <w:t xml:space="preserve">aaa</w:t>
       </w:r>
       <w:r>
         <w:rPr>
@@ -9713,7 +9713,7 @@
           <w:u w:val="single"/>
           <w:lang w:val="en-US"/>
         </w:rPr>
-        <w:t xml:space="preserve">cccc</w:t>
+        <w:t xml:space="preserve">aaa</w:t>
       </w:r>
       <w:r>
         <w:rPr>
@@ -9821,7 +9821,7 @@
           <w:u w:val="single"/>
           <w:lang w:val="en-US"/>
         </w:rPr>
-        <w:t xml:space="preserve">cccc</w:t>
+        <w:t xml:space="preserve">aaaa</w:t>
       </w:r>
       <w:r>
         <w:rPr>

</xml_diff>

<commit_message>
table style fix + delete + refactoring + tax + numsInWords
</commit_message>
<xml_diff>
--- a/scripts/reports/MyReport.docx
+++ b/scripts/reports/MyReport.docx
@@ -88,7 +88,7 @@
           <w:u w:val="single"/>
           <w:lang w:val="en-US"/>
         </w:rPr>
-        <w:t xml:space="preserve">яяяяяяяяяя</w:t>
+        <w:t xml:space="preserve">gg</w:t>
       </w:r>
       <w:r>
         <w:rPr>
@@ -465,7 +465,7 @@
           <w:szCs w:val="24"/>
           <w:u w:val="single"/>
         </w:rPr>
-        <w:t xml:space="preserve">яяяяяяяяяя</w:t>
+        <w:t xml:space="preserve">gg</w:t>
       </w:r>
       <w:r>
         <w:rPr>
@@ -1447,7 +1447,7 @@
           <w:szCs w:val="24"/>
           <w:u w:val="single"/>
         </w:rPr>
-        <w:t xml:space="preserve">яяяяяяяяяя</w:t>
+        <w:t xml:space="preserve">gg</w:t>
       </w:r>
       <w:r>
         <w:rPr>
@@ -2868,7 +2868,7 @@
           <w:szCs w:val="24"/>
           <w:u w:val="single"/>
         </w:rPr>
-        <w:t xml:space="preserve">яяяяяяяяяя</w:t>
+        <w:t xml:space="preserve">gg</w:t>
       </w:r>
       <w:r>
         <w:rPr>
@@ -4065,7 +4065,7 @@
           <w:szCs w:val="24"/>
           <w:u w:val="single"/>
         </w:rPr>
-        <w:t xml:space="preserve">яяяяяяяяяя</w:t>
+        <w:t xml:space="preserve">gg</w:t>
       </w:r>
       <w:r>
         <w:rPr>
@@ -4630,7 +4630,7 @@
               <w:rPr>
                 <w:lang w:val="en-US"/>
               </w:rPr>
-              <w:t xml:space="preserve">olalaTest</w:t>
+              <w:t xml:space="preserve">olala</w:t>
             </w:r>
             <w:r>
               <w:rPr>
@@ -4748,7 +4748,7 @@
               <w:rPr>
                 <w:lang w:val="en-US"/>
               </w:rPr>
-              <w:t xml:space="preserve">30</w:t>
+              <w:t xml:space="preserve">30.00</w:t>
             </w:r>
             <w:r>
               <w:rPr>
@@ -4791,7 +4791,7 @@
               <w:rPr>
                 <w:lang w:val="en-US"/>
               </w:rPr>
-              <w:t xml:space="preserve">3000</w:t>
+              <w:t xml:space="preserve">3000.00</w:t>
             </w:r>
             <w:r>
               <w:rPr>
@@ -5026,7 +5026,7 @@
               <w:rPr>
                 <w:lang w:val="en-US"/>
               </w:rPr>
-              <w:t xml:space="preserve">20</w:t>
+              <w:t xml:space="preserve">20.00</w:t>
             </w:r>
             <w:r>
               <w:rPr>
@@ -5069,7 +5069,7 @@
               <w:rPr>
                 <w:lang w:val="en-US"/>
               </w:rPr>
-              <w:t xml:space="preserve">200</w:t>
+              <w:t xml:space="preserve">200.00</w:t>
             </w:r>
             <w:r>
               <w:rPr>
@@ -5304,7 +5304,7 @@
               <w:rPr>
                 <w:lang w:val="en-US"/>
               </w:rPr>
-              <w:t xml:space="preserve">20</w:t>
+              <w:t xml:space="preserve">20.00</w:t>
             </w:r>
             <w:r>
               <w:rPr>
@@ -5347,7 +5347,7 @@
               <w:rPr>
                 <w:lang w:val="en-US"/>
               </w:rPr>
-              <w:t xml:space="preserve">200</w:t>
+              <w:t xml:space="preserve">200.00</w:t>
             </w:r>
             <w:r>
               <w:rPr>
@@ -5459,7 +5459,7 @@
               <w:rPr>
                 <w:lang w:val="en-US"/>
               </w:rPr>
-              <w:t xml:space="preserve">3400</w:t>
+              <w:t xml:space="preserve">3400.00</w:t>
             </w:r>
             <w:r>
               <w:rPr>
@@ -5785,7 +5785,7 @@
               <w:rPr>
                 <w:lang w:val="en-US"/>
               </w:rPr>
-              <w:t xml:space="preserve">30</w:t>
+              <w:t xml:space="preserve">30.00</w:t>
             </w:r>
             <w:r>
               <w:rPr>
@@ -5828,7 +5828,7 @@
               <w:rPr>
                 <w:lang w:val="en-US"/>
               </w:rPr>
-              <w:t xml:space="preserve">30</w:t>
+              <w:t xml:space="preserve">30.00</w:t>
             </w:r>
             <w:r>
               <w:rPr>
@@ -6063,7 +6063,7 @@
               <w:rPr>
                 <w:lang w:val="en-US"/>
               </w:rPr>
-              <w:t xml:space="preserve">10</w:t>
+              <w:t xml:space="preserve">10.00</w:t>
             </w:r>
             <w:r>
               <w:rPr>
@@ -6106,7 +6106,7 @@
               <w:rPr>
                 <w:lang w:val="en-US"/>
               </w:rPr>
-              <w:t xml:space="preserve">1000</w:t>
+              <w:t xml:space="preserve">1000.00</w:t>
             </w:r>
             <w:r>
               <w:rPr>
@@ -6218,7 +6218,7 @@
               <w:rPr>
                 <w:lang w:val="en-US"/>
               </w:rPr>
-              <w:t xml:space="preserve">1030</w:t>
+              <w:t xml:space="preserve">1030.00</w:t>
             </w:r>
             <w:r>
               <w:rPr>
@@ -6366,1178 +6366,7 @@
                 <w:bCs/>
                 <w:lang w:val="en-US"/>
               </w:rPr>
-              <w:t xml:space="preserve">4430</w:t>
-            </w:r>
-            <w:r>
-              <w:rPr>
-                <w:b/>
-                <w:bCs/>
-                <w:lang w:val="en-US"/>
-              </w:rPr>
-              <w:t xml:space="preserve"/>
-            </w:r>
-            <w:proofErr w:type="spellStart"/>
-            <w:proofErr w:type="gramStart"/>
-            <w:r>
-              <w:rPr>
-                <w:b/>
-                <w:bCs/>
-                <w:lang w:val="en-US"/>
-              </w:rPr>
-              <w:t xml:space="preserve"/>
-            </w:r>
-            <w:r>
-              <w:rPr>
-                <w:b/>
-                <w:bCs/>
-                <w:lang w:val="en-US"/>
-              </w:rPr>
-              <w:t xml:space="preserve"/>
-            </w:r>
-            <w:r>
-              <w:rPr>
-                <w:b/>
-                <w:bCs/>
-                <w:lang w:val="en-US"/>
-              </w:rPr>
-              <w:t xml:space="preserve"/>
-            </w:r>
-            <w:proofErr w:type="spellEnd"/>
-            <w:proofErr w:type="gramEnd"/>
-            <w:r>
-              <w:rPr>
-                <w:b/>
-                <w:bCs/>
-                <w:lang w:val="en-US"/>
-              </w:rPr>
-              <w:t xml:space="preserve"/>
-            </w:r>
-          </w:p>
-        </w:tc>
-      </w:tr>
-    </w:tbl>
-    <w:tbl>
-      <w:tblPr>
-        <w:tblStyle w:val="a9"/>
-        <w:tblW w:w="0" w:type="auto"/>
-        <w:tblLook w:val="04A0" w:firstRow="1" w:lastRow="0" w:firstColumn="1" w:lastColumn="0" w:noHBand="0" w:noVBand="1"/>
-      </w:tblPr>
-      <w:tblGrid>
-        <w:gridCol w:w="10450"/>
-      </w:tblGrid>
-      <w:tr>
-        <w:trPr>
-          <w:trHeight w:val="630"/>
-        </w:trPr>
-        <w:tc>
-          <w:tcPr>
-            <w:tcW w:w="10450" w:type="dxa"/>
-            <w:hideMark/>
-          </w:tcPr>
-          <w:p>
-            <w:pPr>
-              <w:jc w:val="center"/>
-              <w:rPr>
-                <w:b/>
-                <w:bCs/>
-                <w:lang w:val="en-US"/>
-              </w:rPr>
-            </w:pPr>
-            <w:r>
-              <w:rPr>
-                <w:b/>
-                <w:bCs/>
-                <w:lang w:val="en-US"/>
-              </w:rPr>
-              <w:t xml:space="preserve">Раздел TST</w:t>
-            </w:r>
-            <w:proofErr w:type="spellStart"/>
-            <w:proofErr w:type="gramStart"/>
-            <w:r>
-              <w:rPr>
-                <w:b/>
-                <w:bCs/>
-                <w:lang w:val="en-US"/>
-              </w:rPr>
-              <w:t xml:space="preserve"/>
-            </w:r>
-            <w:proofErr w:type="spellEnd"/>
-            <w:proofErr w:type="gramEnd"/>
-            <w:r>
-              <w:rPr>
-                <w:b/>
-                <w:bCs/>
-                <w:lang w:val="en-US"/>
-              </w:rPr>
-              <w:t xml:space="preserve"/>
-            </w:r>
-          </w:p>
-        </w:tc>
-      </w:tr>
-    </w:tbl>
-    <w:tbl>
-      <w:tblPr>
-        <w:tblStyle w:val="a9"/>
-        <w:tblW w:w="0" w:type="auto"/>
-        <w:tblLook w:val="04A0" w:firstRow="1" w:lastRow="0" w:firstColumn="1" w:lastColumn="0" w:noHBand="0" w:noVBand="1"/>
-      </w:tblPr>
-      <w:tblGrid>
-        <w:gridCol w:w="10450"/>
-      </w:tblGrid>
-      <w:tr>
-        <w:trPr>
-          <w:trHeight w:val="243"/>
-        </w:trPr>
-        <w:tc>
-          <w:tcPr>
-            <w:tcW w:w="10450" w:type="dxa"/>
-            <w:hideMark/>
-          </w:tcPr>
-          <w:p>
-            <w:pPr>
-              <w:jc w:val="both"/>
-              <w:rPr>
-                <w:b/>
-                <w:bCs/>
-                <w:lang w:val="en-US"/>
-              </w:rPr>
-            </w:pPr>
-            <w:r>
-              <w:rPr>
-                <w:b/>
-                <w:bCs/>
-                <w:lang w:val="en-US"/>
-              </w:rPr>
-              <w:t xml:space="preserve">Монтажные и пусконаладочные работы по разделу :</w:t>
-            </w:r>
-            <w:r>
-              <w:rPr>
-                <w:b/>
-                <w:bCs/>
-                <w:lang w:val="en-US"/>
-              </w:rPr>
-              <w:t xml:space="preserve"/>
-            </w:r>
-            <w:proofErr w:type="spellStart"/>
-            <w:proofErr w:type="gramStart"/>
-            <w:r>
-              <w:rPr>
-                <w:b/>
-                <w:bCs/>
-                <w:lang w:val="en-US"/>
-              </w:rPr>
-              <w:t xml:space="preserve"/>
-            </w:r>
-            <w:r>
-              <w:rPr>
-                <w:b/>
-                <w:bCs/>
-                <w:lang w:val="en-US"/>
-              </w:rPr>
-              <w:t xml:space="preserve"/>
-            </w:r>
-            <w:r>
-              <w:rPr>
-                <w:b/>
-                <w:bCs/>
-                <w:lang w:val="en-US"/>
-              </w:rPr>
-              <w:t xml:space="preserve"/>
-            </w:r>
-            <w:proofErr w:type="spellEnd"/>
-            <w:proofErr w:type="gramEnd"/>
-            <w:r>
-              <w:rPr>
-                <w:b/>
-                <w:bCs/>
-                <w:lang w:val="en-US"/>
-              </w:rPr>
-              <w:t xml:space="preserve"/>
-            </w:r>
-          </w:p>
-        </w:tc>
-      </w:tr>
-    </w:tbl>
-    <w:tbl>
-      <w:tblPr>
-        <w:tblStyle w:val="a9"/>
-        <w:tblW w:w="0" w:type="auto"/>
-        <w:tblLook w:val="04A0" w:firstRow="1" w:lastRow="0" w:firstColumn="1" w:lastColumn="0" w:noHBand="0" w:noVBand="1"/>
-      </w:tblPr>
-      <w:tblGrid>
-        <w:gridCol w:w="1617"/>
-        <w:gridCol w:w="1397"/>
-        <w:gridCol w:w="1692"/>
-        <w:gridCol w:w="1661"/>
-        <w:gridCol w:w="1713"/>
-        <w:gridCol w:w="2370"/>
-      </w:tblGrid>
-      <w:tr>
-        <w:trPr>
-          <w:trHeight w:val="180"/>
-        </w:trPr>
-        <w:tc>
-          <w:tcPr>
-            <w:tcW w:w="1610" w:type="dxa"/>
-            <w:noWrap/>
-            <w:hideMark/>
-          </w:tcPr>
-          <w:p>
-            <w:pPr>
-              <w:jc w:val="both"/>
-              <w:rPr>
-                <w:lang w:val="en-US"/>
-              </w:rPr>
-            </w:pPr>
-            <w:r>
-              <w:rPr>
-                <w:lang w:val="en-US"/>
-              </w:rPr>
-              <w:t xml:space="preserve"/>
-            </w:r>
-            <w:r>
-              <w:rPr>
-                <w:lang w:val="en-US"/>
-              </w:rPr>
-              <w:t xml:space="preserve"/>
-            </w:r>
-            <w:proofErr w:type="spellStart"/>
-            <w:proofErr w:type="gramStart"/>
-            <w:r>
-              <w:rPr>
-                <w:lang w:val="en-US"/>
-              </w:rPr>
-              <w:t xml:space="preserve"/>
-            </w:r>
-            <w:proofErr w:type="spellEnd"/>
-            <w:proofErr w:type="gramEnd"/>
-            <w:r>
-              <w:rPr>
-                <w:lang w:val="en-US"/>
-              </w:rPr>
-              <w:t xml:space="preserve"/>
-            </w:r>
-          </w:p>
-        </w:tc>
-        <w:tc>
-          <w:tcPr>
-            <w:tcW w:w="1393" w:type="dxa"/>
-            <w:hideMark/>
-          </w:tcPr>
-          <w:p>
-            <w:pPr>
-              <w:jc w:val="both"/>
-              <w:rPr>
-                <w:lang w:val="en-US"/>
-              </w:rPr>
-            </w:pPr>
-            <w:r>
-              <w:rPr>
-                <w:lang w:val="en-US"/>
-              </w:rPr>
-              <w:t xml:space="preserve"/>
-            </w:r>
-            <w:r>
-              <w:rPr>
-                <w:lang w:val="en-US"/>
-              </w:rPr>
-              <w:t xml:space="preserve"/>
-            </w:r>
-            <w:r>
-              <w:rPr>
-                <w:lang w:val="en-US"/>
-              </w:rPr>
-              <w:t xml:space="preserve"/>
-            </w:r>
-          </w:p>
-        </w:tc>
-        <w:tc>
-          <w:tcPr>
-            <w:tcW w:w="1686" w:type="dxa"/>
-            <w:hideMark/>
-          </w:tcPr>
-          <w:p>
-            <w:pPr>
-              <w:jc w:val="both"/>
-              <w:rPr>
-                <w:lang w:val="en-US"/>
-              </w:rPr>
-            </w:pPr>
-            <w:r>
-              <w:rPr>
-                <w:lang w:val="en-US"/>
-              </w:rPr>
-              <w:t xml:space="preserve"/>
-            </w:r>
-            <w:r>
-              <w:rPr>
-                <w:lang w:val="en-US"/>
-              </w:rPr>
-              <w:t xml:space="preserve"/>
-            </w:r>
-            <w:proofErr w:type="spellStart"/>
-            <w:proofErr w:type="gramStart"/>
-            <w:r>
-              <w:rPr>
-                <w:lang w:val="en-US"/>
-              </w:rPr>
-              <w:t xml:space="preserve"/>
-            </w:r>
-            <w:proofErr w:type="spellEnd"/>
-            <w:proofErr w:type="gramEnd"/>
-            <w:r>
-              <w:rPr>
-                <w:lang w:val="en-US"/>
-              </w:rPr>
-              <w:t xml:space="preserve"/>
-            </w:r>
-          </w:p>
-        </w:tc>
-        <w:tc>
-          <w:tcPr>
-            <w:tcW w:w="1664" w:type="dxa"/>
-            <w:noWrap/>
-            <w:hideMark/>
-          </w:tcPr>
-          <w:p>
-            <w:pPr>
-              <w:jc w:val="both"/>
-              <w:rPr>
-                <w:lang w:val="en-US"/>
-              </w:rPr>
-            </w:pPr>
-            <w:r>
-              <w:rPr>
-                <w:lang w:val="en-US"/>
-              </w:rPr>
-              <w:t xml:space="preserve">0</w:t>
-            </w:r>
-            <w:r>
-              <w:rPr>
-                <w:lang w:val="en-US"/>
-              </w:rPr>
-              <w:t xml:space="preserve"/>
-            </w:r>
-            <w:proofErr w:type="spellStart"/>
-            <w:proofErr w:type="gramStart"/>
-            <w:r>
-              <w:rPr>
-                <w:lang w:val="en-US"/>
-              </w:rPr>
-              <w:t xml:space="preserve"/>
-            </w:r>
-            <w:proofErr w:type="spellEnd"/>
-            <w:proofErr w:type="gramEnd"/>
-            <w:r>
-              <w:rPr>
-                <w:lang w:val="en-US"/>
-              </w:rPr>
-              <w:t xml:space="preserve"/>
-            </w:r>
-          </w:p>
-        </w:tc>
-        <w:tc>
-          <w:tcPr>
-            <w:tcW w:w="1707" w:type="dxa"/>
-            <w:noWrap/>
-            <w:hideMark/>
-          </w:tcPr>
-          <w:p>
-            <w:pPr>
-              <w:jc w:val="both"/>
-              <w:rPr>
-                <w:lang w:val="en-US"/>
-              </w:rPr>
-            </w:pPr>
-            <w:r>
-              <w:rPr>
-                <w:lang w:val="en-US"/>
-              </w:rPr>
-              <w:t xml:space="preserve">0</w:t>
-            </w:r>
-            <w:r>
-              <w:rPr>
-                <w:lang w:val="en-US"/>
-              </w:rPr>
-              <w:t xml:space="preserve"/>
-            </w:r>
-            <w:proofErr w:type="spellStart"/>
-            <w:proofErr w:type="gramStart"/>
-            <w:r>
-              <w:rPr>
-                <w:lang w:val="en-US"/>
-              </w:rPr>
-              <w:t xml:space="preserve"/>
-            </w:r>
-            <w:proofErr w:type="spellEnd"/>
-            <w:proofErr w:type="gramEnd"/>
-            <w:r>
-              <w:rPr>
-                <w:lang w:val="en-US"/>
-              </w:rPr>
-              <w:t xml:space="preserve"/>
-            </w:r>
-          </w:p>
-        </w:tc>
-        <w:tc>
-          <w:tcPr>
-            <w:tcW w:w="2390" w:type="dxa"/>
-            <w:noWrap/>
-            <w:hideMark/>
-          </w:tcPr>
-          <w:p>
-            <w:pPr>
-              <w:jc w:val="both"/>
-              <w:rPr>
-                <w:lang w:val="en-US"/>
-              </w:rPr>
-            </w:pPr>
-            <w:r>
-              <w:rPr>
-                <w:lang w:val="en-US"/>
-              </w:rPr>
-              <w:t xml:space="preserve">0</w:t>
-            </w:r>
-            <w:r>
-              <w:rPr>
-                <w:lang w:val="en-US"/>
-              </w:rPr>
-              <w:t xml:space="preserve"/>
-            </w:r>
-            <w:proofErr w:type="spellStart"/>
-            <w:proofErr w:type="gramStart"/>
-            <w:r>
-              <w:rPr>
-                <w:lang w:val="en-US"/>
-              </w:rPr>
-              <w:t xml:space="preserve"/>
-            </w:r>
-            <w:proofErr w:type="spellEnd"/>
-            <w:proofErr w:type="gramEnd"/>
-            <w:r>
-              <w:rPr>
-                <w:lang w:val="en-US"/>
-              </w:rPr>
-              <w:t xml:space="preserve"/>
-            </w:r>
-            <w:r>
-              <w:rPr>
-                <w:lang w:val="en-US"/>
-              </w:rPr>
-              <w:br/>
-            </w:r>
-            <w:r>
-              <w:rPr>
-                <w:lang w:val="en-US"/>
-              </w:rPr>
-              <w:br/>
-            </w:r>
-          </w:p>
-        </w:tc>
-      </w:tr>
-    </w:tbl>
-    <w:tbl>
-      <w:tblPr>
-        <w:tblStyle w:val="a9"/>
-        <w:tblW w:w="0" w:type="auto"/>
-        <w:tblLook w:val="04A0" w:firstRow="1" w:lastRow="0" w:firstColumn="1" w:lastColumn="0" w:noHBand="0" w:noVBand="1"/>
-      </w:tblPr>
-      <w:tblGrid>
-        <w:gridCol w:w="8032"/>
-        <w:gridCol w:w="2418"/>
-      </w:tblGrid>
-      <w:tr>
-        <w:trPr>
-          <w:trHeight w:val="180"/>
-        </w:trPr>
-        <w:tc>
-          <w:tcPr>
-            <w:tcW w:w="8032" w:type="dxa"/>
-            <w:hideMark/>
-          </w:tcPr>
-          <w:p>
-            <w:pPr>
-              <w:jc w:val="both"/>
-            </w:pPr>
-            <w:r>
-              <w:t xml:space="preserve">Итого за монтажные и пусконаладочные работы по разделу :</w:t>
-            </w:r>
-            <w:r>
-              <w:rPr>
-                <w:lang w:val="en-US"/>
-              </w:rPr>
-              <w:t xml:space="preserve"/>
-            </w:r>
-            <w:proofErr w:type="spellStart"/>
-            <w:proofErr w:type="gramStart"/>
-            <w:r>
-              <w:t xml:space="preserve"/>
-            </w:r>
-            <w:proofErr w:type="spellEnd"/>
-            <w:r>
-              <w:rPr>
-                <w:lang w:val="en-US"/>
-              </w:rPr>
-              <w:t xml:space="preserve"/>
-            </w:r>
-            <w:proofErr w:type="spellStart"/>
-            <w:r>
-              <w:t xml:space="preserve"/>
-            </w:r>
-            <w:proofErr w:type="spellEnd"/>
-            <w:proofErr w:type="gramEnd"/>
-            <w:r>
-              <w:t xml:space="preserve"/>
-            </w:r>
-          </w:p>
-        </w:tc>
-        <w:tc>
-          <w:tcPr>
-            <w:tcW w:w="2418" w:type="dxa"/>
-            <w:noWrap/>
-            <w:hideMark/>
-          </w:tcPr>
-          <w:p>
-            <w:pPr>
-              <w:jc w:val="both"/>
-              <w:rPr>
-                <w:lang w:val="en-US"/>
-              </w:rPr>
-            </w:pPr>
-            <w:r>
-              <w:rPr>
-                <w:lang w:val="en-US"/>
-              </w:rPr>
-              <w:t xml:space="preserve">0</w:t>
-            </w:r>
-            <w:r>
-              <w:rPr>
-                <w:lang w:val="en-US"/>
-              </w:rPr>
-              <w:t xml:space="preserve"/>
-            </w:r>
-            <w:proofErr w:type="spellStart"/>
-            <w:proofErr w:type="gramStart"/>
-            <w:r>
-              <w:rPr>
-                <w:lang w:val="en-US"/>
-              </w:rPr>
-              <w:t xml:space="preserve"/>
-            </w:r>
-            <w:r>
-              <w:rPr>
-                <w:lang w:val="en-US"/>
-              </w:rPr>
-              <w:t xml:space="preserve"/>
-            </w:r>
-            <w:r>
-              <w:rPr>
-                <w:lang w:val="en-US"/>
-              </w:rPr>
-              <w:t xml:space="preserve"/>
-            </w:r>
-            <w:proofErr w:type="spellEnd"/>
-            <w:proofErr w:type="gramEnd"/>
-            <w:r>
-              <w:rPr>
-                <w:lang w:val="en-US"/>
-              </w:rPr>
-              <w:t xml:space="preserve"/>
-            </w:r>
-          </w:p>
-          <w:p>
-            <w:pPr>
-              <w:jc w:val="both"/>
-              <w:rPr>
-                <w:lang w:val="en-US"/>
-              </w:rPr>
-            </w:pPr>
-          </w:p>
-        </w:tc>
-      </w:tr>
-    </w:tbl>
-    <w:tbl>
-      <w:tblPr>
-        <w:tblStyle w:val="a9"/>
-        <w:tblW w:w="0" w:type="auto"/>
-        <w:tblLook w:val="04A0" w:firstRow="1" w:lastRow="0" w:firstColumn="1" w:lastColumn="0" w:noHBand="0" w:noVBand="1"/>
-      </w:tblPr>
-      <w:tblGrid>
-        <w:gridCol w:w="10450"/>
-      </w:tblGrid>
-      <w:tr>
-        <w:trPr>
-          <w:trHeight w:val="243"/>
-        </w:trPr>
-        <w:tc>
-          <w:tcPr>
-            <w:tcW w:w="10450" w:type="dxa"/>
-            <w:hideMark/>
-          </w:tcPr>
-          <w:p>
-            <w:pPr>
-              <w:jc w:val="both"/>
-              <w:rPr>
-                <w:b/>
-                <w:bCs/>
-                <w:lang w:val="en-US"/>
-              </w:rPr>
-            </w:pPr>
-            <w:r>
-              <w:rPr>
-                <w:b/>
-                <w:bCs/>
-                <w:lang w:val="en-US"/>
-              </w:rPr>
-              <w:t xml:space="preserve">Оборудование и материалы по разделу :</w:t>
-            </w:r>
-            <w:r>
-              <w:rPr>
-                <w:b/>
-                <w:bCs/>
-                <w:lang w:val="en-US"/>
-              </w:rPr>
-              <w:t xml:space="preserve"/>
-            </w:r>
-            <w:proofErr w:type="spellStart"/>
-            <w:proofErr w:type="gramStart"/>
-            <w:r>
-              <w:rPr>
-                <w:b/>
-                <w:bCs/>
-                <w:lang w:val="en-US"/>
-              </w:rPr>
-              <w:t xml:space="preserve"/>
-            </w:r>
-            <w:r>
-              <w:rPr>
-                <w:b/>
-                <w:bCs/>
-                <w:lang w:val="en-US"/>
-              </w:rPr>
-              <w:t xml:space="preserve"/>
-            </w:r>
-            <w:r>
-              <w:rPr>
-                <w:b/>
-                <w:bCs/>
-                <w:lang w:val="en-US"/>
-              </w:rPr>
-              <w:t xml:space="preserve"/>
-            </w:r>
-            <w:proofErr w:type="spellEnd"/>
-            <w:proofErr w:type="gramEnd"/>
-            <w:r>
-              <w:rPr>
-                <w:b/>
-                <w:bCs/>
-                <w:lang w:val="en-US"/>
-              </w:rPr>
-              <w:t xml:space="preserve"/>
-            </w:r>
-          </w:p>
-        </w:tc>
-      </w:tr>
-    </w:tbl>
-    <w:tbl>
-      <w:tblPr>
-        <w:tblStyle w:val="a9"/>
-        <w:tblW w:w="0" w:type="auto"/>
-        <w:tblLook w:val="04A0" w:firstRow="1" w:lastRow="0" w:firstColumn="1" w:lastColumn="0" w:noHBand="0" w:noVBand="1"/>
-      </w:tblPr>
-      <w:tblGrid>
-        <w:gridCol w:w="1617"/>
-        <w:gridCol w:w="1397"/>
-        <w:gridCol w:w="1692"/>
-        <w:gridCol w:w="1661"/>
-        <w:gridCol w:w="1713"/>
-        <w:gridCol w:w="2370"/>
-      </w:tblGrid>
-      <w:tr>
-        <w:trPr>
-          <w:trHeight w:val="180"/>
-        </w:trPr>
-        <w:tc>
-          <w:tcPr>
-            <w:tcW w:w="1610" w:type="dxa"/>
-            <w:noWrap/>
-            <w:hideMark/>
-          </w:tcPr>
-          <w:p>
-            <w:pPr>
-              <w:jc w:val="both"/>
-              <w:rPr>
-                <w:lang w:val="en-US"/>
-              </w:rPr>
-            </w:pPr>
-            <w:r>
-              <w:rPr>
-                <w:lang w:val="en-US"/>
-              </w:rPr>
-              <w:t xml:space="preserve"/>
-            </w:r>
-            <w:r>
-              <w:rPr>
-                <w:lang w:val="en-US"/>
-              </w:rPr>
-              <w:t xml:space="preserve"/>
-            </w:r>
-            <w:proofErr w:type="spellStart"/>
-            <w:proofErr w:type="gramStart"/>
-            <w:r>
-              <w:rPr>
-                <w:lang w:val="en-US"/>
-              </w:rPr>
-              <w:t xml:space="preserve"/>
-            </w:r>
-            <w:proofErr w:type="spellEnd"/>
-            <w:proofErr w:type="gramEnd"/>
-            <w:r>
-              <w:rPr>
-                <w:lang w:val="en-US"/>
-              </w:rPr>
-              <w:t xml:space="preserve"/>
-            </w:r>
-          </w:p>
-        </w:tc>
-        <w:tc>
-          <w:tcPr>
-            <w:tcW w:w="1393" w:type="dxa"/>
-            <w:hideMark/>
-          </w:tcPr>
-          <w:p>
-            <w:pPr>
-              <w:jc w:val="both"/>
-              <w:rPr>
-                <w:lang w:val="en-US"/>
-              </w:rPr>
-            </w:pPr>
-            <w:r>
-              <w:rPr>
-                <w:lang w:val="en-US"/>
-              </w:rPr>
-              <w:t xml:space="preserve"/>
-            </w:r>
-            <w:r>
-              <w:rPr>
-                <w:lang w:val="en-US"/>
-              </w:rPr>
-              <w:t xml:space="preserve"/>
-            </w:r>
-            <w:r>
-              <w:rPr>
-                <w:lang w:val="en-US"/>
-              </w:rPr>
-              <w:t xml:space="preserve"/>
-            </w:r>
-          </w:p>
-        </w:tc>
-        <w:tc>
-          <w:tcPr>
-            <w:tcW w:w="1686" w:type="dxa"/>
-            <w:hideMark/>
-          </w:tcPr>
-          <w:p>
-            <w:pPr>
-              <w:jc w:val="both"/>
-              <w:rPr>
-                <w:lang w:val="en-US"/>
-              </w:rPr>
-            </w:pPr>
-            <w:r>
-              <w:rPr>
-                <w:lang w:val="en-US"/>
-              </w:rPr>
-              <w:t xml:space="preserve"/>
-            </w:r>
-            <w:r>
-              <w:rPr>
-                <w:lang w:val="en-US"/>
-              </w:rPr>
-              <w:t xml:space="preserve"/>
-            </w:r>
-            <w:proofErr w:type="spellStart"/>
-            <w:proofErr w:type="gramStart"/>
-            <w:r>
-              <w:rPr>
-                <w:lang w:val="en-US"/>
-              </w:rPr>
-              <w:t xml:space="preserve"/>
-            </w:r>
-            <w:proofErr w:type="spellEnd"/>
-            <w:proofErr w:type="gramEnd"/>
-            <w:r>
-              <w:rPr>
-                <w:lang w:val="en-US"/>
-              </w:rPr>
-              <w:t xml:space="preserve"/>
-            </w:r>
-          </w:p>
-        </w:tc>
-        <w:tc>
-          <w:tcPr>
-            <w:tcW w:w="1664" w:type="dxa"/>
-            <w:noWrap/>
-            <w:hideMark/>
-          </w:tcPr>
-          <w:p>
-            <w:pPr>
-              <w:jc w:val="both"/>
-              <w:rPr>
-                <w:lang w:val="en-US"/>
-              </w:rPr>
-            </w:pPr>
-            <w:r>
-              <w:rPr>
-                <w:lang w:val="en-US"/>
-              </w:rPr>
-              <w:t xml:space="preserve">0</w:t>
-            </w:r>
-            <w:r>
-              <w:rPr>
-                <w:lang w:val="en-US"/>
-              </w:rPr>
-              <w:t xml:space="preserve"/>
-            </w:r>
-            <w:proofErr w:type="spellStart"/>
-            <w:proofErr w:type="gramStart"/>
-            <w:r>
-              <w:rPr>
-                <w:lang w:val="en-US"/>
-              </w:rPr>
-              <w:t xml:space="preserve"/>
-            </w:r>
-            <w:proofErr w:type="spellEnd"/>
-            <w:proofErr w:type="gramEnd"/>
-            <w:r>
-              <w:rPr>
-                <w:lang w:val="en-US"/>
-              </w:rPr>
-              <w:t xml:space="preserve"/>
-            </w:r>
-          </w:p>
-        </w:tc>
-        <w:tc>
-          <w:tcPr>
-            <w:tcW w:w="1707" w:type="dxa"/>
-            <w:noWrap/>
-            <w:hideMark/>
-          </w:tcPr>
-          <w:p>
-            <w:pPr>
-              <w:jc w:val="both"/>
-              <w:rPr>
-                <w:lang w:val="en-US"/>
-              </w:rPr>
-            </w:pPr>
-            <w:r>
-              <w:rPr>
-                <w:lang w:val="en-US"/>
-              </w:rPr>
-              <w:t xml:space="preserve">0</w:t>
-            </w:r>
-            <w:r>
-              <w:rPr>
-                <w:lang w:val="en-US"/>
-              </w:rPr>
-              <w:t xml:space="preserve"/>
-            </w:r>
-            <w:proofErr w:type="spellStart"/>
-            <w:proofErr w:type="gramStart"/>
-            <w:r>
-              <w:rPr>
-                <w:lang w:val="en-US"/>
-              </w:rPr>
-              <w:t xml:space="preserve"/>
-            </w:r>
-            <w:proofErr w:type="spellEnd"/>
-            <w:proofErr w:type="gramEnd"/>
-            <w:r>
-              <w:rPr>
-                <w:lang w:val="en-US"/>
-              </w:rPr>
-              <w:t xml:space="preserve"/>
-            </w:r>
-          </w:p>
-        </w:tc>
-        <w:tc>
-          <w:tcPr>
-            <w:tcW w:w="2390" w:type="dxa"/>
-            <w:noWrap/>
-            <w:hideMark/>
-          </w:tcPr>
-          <w:p>
-            <w:pPr>
-              <w:jc w:val="both"/>
-              <w:rPr>
-                <w:lang w:val="en-US"/>
-              </w:rPr>
-            </w:pPr>
-            <w:r>
-              <w:rPr>
-                <w:lang w:val="en-US"/>
-              </w:rPr>
-              <w:t xml:space="preserve">0</w:t>
-            </w:r>
-            <w:r>
-              <w:rPr>
-                <w:lang w:val="en-US"/>
-              </w:rPr>
-              <w:t xml:space="preserve"/>
-            </w:r>
-            <w:proofErr w:type="spellStart"/>
-            <w:proofErr w:type="gramStart"/>
-            <w:r>
-              <w:rPr>
-                <w:lang w:val="en-US"/>
-              </w:rPr>
-              <w:t xml:space="preserve"/>
-            </w:r>
-            <w:proofErr w:type="spellEnd"/>
-            <w:proofErr w:type="gramEnd"/>
-            <w:r>
-              <w:rPr>
-                <w:lang w:val="en-US"/>
-              </w:rPr>
-              <w:t xml:space="preserve"/>
-            </w:r>
-            <w:r>
-              <w:rPr>
-                <w:lang w:val="en-US"/>
-              </w:rPr>
-              <w:br/>
-            </w:r>
-            <w:r>
-              <w:rPr>
-                <w:lang w:val="en-US"/>
-              </w:rPr>
-              <w:br/>
-            </w:r>
-          </w:p>
-        </w:tc>
-      </w:tr>
-    </w:tbl>
-    <w:tbl>
-      <w:tblPr>
-        <w:tblStyle w:val="a9"/>
-        <w:tblW w:w="0" w:type="auto"/>
-        <w:tblLook w:val="04A0" w:firstRow="1" w:lastRow="0" w:firstColumn="1" w:lastColumn="0" w:noHBand="0" w:noVBand="1"/>
-      </w:tblPr>
-      <w:tblGrid>
-        <w:gridCol w:w="8032"/>
-        <w:gridCol w:w="2418"/>
-      </w:tblGrid>
-      <w:tr>
-        <w:trPr>
-          <w:trHeight w:val="180"/>
-        </w:trPr>
-        <w:tc>
-          <w:tcPr>
-            <w:tcW w:w="8032" w:type="dxa"/>
-            <w:hideMark/>
-          </w:tcPr>
-          <w:p>
-            <w:pPr>
-              <w:jc w:val="both"/>
-            </w:pPr>
-            <w:r>
-              <w:t xml:space="preserve">Итого за оборудование и материалы по разделу :</w:t>
-            </w:r>
-            <w:r>
-              <w:rPr>
-                <w:lang w:val="en-US"/>
-              </w:rPr>
-              <w:t xml:space="preserve"/>
-            </w:r>
-            <w:proofErr w:type="spellStart"/>
-            <w:proofErr w:type="gramStart"/>
-            <w:r>
-              <w:t xml:space="preserve"/>
-            </w:r>
-            <w:proofErr w:type="spellEnd"/>
-            <w:r>
-              <w:rPr>
-                <w:lang w:val="en-US"/>
-              </w:rPr>
-              <w:t xml:space="preserve"/>
-            </w:r>
-            <w:proofErr w:type="spellStart"/>
-            <w:r>
-              <w:t xml:space="preserve"/>
-            </w:r>
-            <w:proofErr w:type="spellEnd"/>
-            <w:proofErr w:type="gramEnd"/>
-            <w:r>
-              <w:t xml:space="preserve"/>
-            </w:r>
-          </w:p>
-        </w:tc>
-        <w:tc>
-          <w:tcPr>
-            <w:tcW w:w="2418" w:type="dxa"/>
-            <w:noWrap/>
-            <w:hideMark/>
-          </w:tcPr>
-          <w:p>
-            <w:pPr>
-              <w:jc w:val="both"/>
-              <w:rPr>
-                <w:lang w:val="en-US"/>
-              </w:rPr>
-            </w:pPr>
-            <w:r>
-              <w:rPr>
-                <w:lang w:val="en-US"/>
-              </w:rPr>
-              <w:t xml:space="preserve">0</w:t>
-            </w:r>
-            <w:r>
-              <w:rPr>
-                <w:lang w:val="en-US"/>
-              </w:rPr>
-              <w:t xml:space="preserve"/>
-            </w:r>
-            <w:proofErr w:type="spellStart"/>
-            <w:proofErr w:type="gramStart"/>
-            <w:r>
-              <w:rPr>
-                <w:lang w:val="en-US"/>
-              </w:rPr>
-              <w:t xml:space="preserve"/>
-            </w:r>
-            <w:r>
-              <w:rPr>
-                <w:lang w:val="en-US"/>
-              </w:rPr>
-              <w:t xml:space="preserve"/>
-            </w:r>
-            <w:r>
-              <w:rPr>
-                <w:lang w:val="en-US"/>
-              </w:rPr>
-              <w:t xml:space="preserve"/>
-            </w:r>
-            <w:proofErr w:type="spellEnd"/>
-            <w:proofErr w:type="gramEnd"/>
-            <w:r>
-              <w:rPr>
-                <w:lang w:val="en-US"/>
-              </w:rPr>
-              <w:t xml:space="preserve"/>
-            </w:r>
-          </w:p>
-          <w:p>
-            <w:pPr>
-              <w:jc w:val="both"/>
-              <w:rPr>
-                <w:lang w:val="en-US"/>
-              </w:rPr>
-            </w:pPr>
-          </w:p>
-        </w:tc>
-      </w:tr>
-    </w:tbl>
-    <w:tbl>
-      <w:tblPr>
-        <w:tblStyle w:val="a9"/>
-        <w:tblW w:w="0" w:type="auto"/>
-        <w:tblLook w:val="04A0" w:firstRow="1" w:lastRow="0" w:firstColumn="1" w:lastColumn="0" w:noHBand="0" w:noVBand="1"/>
-      </w:tblPr>
-      <w:tblGrid>
-        <w:gridCol w:w="8060"/>
-        <w:gridCol w:w="2390"/>
-      </w:tblGrid>
-      <w:tr>
-        <w:trPr>
-          <w:trHeight w:val="243"/>
-        </w:trPr>
-        <w:tc>
-          <w:tcPr>
-            <w:tcW w:w="8060" w:type="dxa"/>
-            <w:hideMark/>
-          </w:tcPr>
-          <w:p>
-            <w:pPr>
-              <w:jc w:val="both"/>
-              <w:rPr>
-                <w:b/>
-                <w:bCs/>
-              </w:rPr>
-            </w:pPr>
-            <w:r>
-              <w:rPr>
-                <w:b/>
-                <w:bCs/>
-              </w:rPr>
-              <w:t xml:space="preserve">Итого за раздел</w:t>
-            </w:r>
-            <w:r>
-              <w:rPr>
-                <w:b/>
-                <w:bCs/>
-                <w:lang w:val="en-US"/>
-              </w:rPr>
-              <w:t xml:space="preserve"/>
-            </w:r>
-            <w:proofErr w:type="spellStart"/>
-            <w:proofErr w:type="gramStart"/>
-            <w:r>
-              <w:rPr>
-                <w:b/>
-                <w:bCs/>
-              </w:rPr>
-              <w:t xml:space="preserve"/>
-            </w:r>
-            <w:proofErr w:type="spellEnd"/>
-            <w:r>
-              <w:rPr>
-                <w:b/>
-                <w:bCs/>
-                <w:lang w:val="en-US"/>
-              </w:rPr>
-              <w:t xml:space="preserve"/>
-            </w:r>
-            <w:proofErr w:type="spellStart"/>
-            <w:r>
-              <w:rPr>
-                <w:b/>
-                <w:bCs/>
-              </w:rPr>
-              <w:t xml:space="preserve"/>
-            </w:r>
-            <w:proofErr w:type="spellEnd"/>
-            <w:proofErr w:type="gramEnd"/>
-            <w:r>
-              <w:rPr>
-                <w:b/>
-                <w:bCs/>
-              </w:rPr>
-              <w:t xml:space="preserve"/>
-            </w:r>
-          </w:p>
-        </w:tc>
-        <w:tc>
-          <w:tcPr>
-            <w:tcW w:w="2390" w:type="dxa"/>
-            <w:noWrap/>
-            <w:hideMark/>
-          </w:tcPr>
-          <w:p>
-            <w:pPr>
-              <w:jc w:val="both"/>
-              <w:rPr>
-                <w:b/>
-                <w:bCs/>
-                <w:lang w:val="en-US"/>
-              </w:rPr>
-            </w:pPr>
-            <w:r>
-              <w:rPr>
-                <w:b/>
-                <w:bCs/>
-                <w:lang w:val="en-US"/>
-              </w:rPr>
-              <w:t xml:space="preserve">0</w:t>
+              <w:t xml:space="preserve">4430.00</w:t>
             </w:r>
             <w:r>
               <w:rPr>
@@ -7642,7 +6471,7 @@
                 <w:b/>
                 <w:bCs/>
               </w:rPr>
-              <w:t xml:space="preserve">354.40000000000003</w:t>
+              <w:t xml:space="preserve">354.40</w:t>
             </w:r>
             <w:r>
               <w:rPr>
@@ -7717,7 +6546,7 @@
                 <w:b/>
                 <w:bCs/>
               </w:rPr>
-              <w:t xml:space="preserve">4784.4</w:t>
+              <w:t xml:space="preserve">4784.40</w:t>
             </w:r>
             <w:r>
               <w:rPr>

</xml_diff>

<commit_message>
ks2 + ks3 + some works
</commit_message>
<xml_diff>
--- a/scripts/reports/MyReport.docx
+++ b/scripts/reports/MyReport.docx
@@ -88,7 +88,7 @@
           <w:u w:val="single"/>
           <w:lang w:val="en-US"/>
         </w:rPr>
-        <w:t xml:space="preserve">gg</w:t>
+        <w:t xml:space="preserve">ttttttttttttt</w:t>
       </w:r>
       <w:r>
         <w:rPr>
@@ -189,7 +189,7 @@
           <w:u w:val="single"/>
           <w:lang w:val="en-US"/>
         </w:rPr>
-        <w:t xml:space="preserve">ggggg</w:t>
+        <w:t xml:space="preserve">tttttttttttttttttttt</w:t>
       </w:r>
       <w:r>
         <w:rPr>
@@ -290,7 +290,7 @@
           <w:szCs w:val="24"/>
           <w:u w:val="single"/>
         </w:rPr>
-        <w:t xml:space="preserve">gggg</w:t>
+        <w:t xml:space="preserve">tttttttttttttttttttt</w:t>
       </w:r>
       <w:r>
         <w:rPr>
@@ -465,7 +465,7 @@
           <w:szCs w:val="24"/>
           <w:u w:val="single"/>
         </w:rPr>
-        <w:t xml:space="preserve">gg</w:t>
+        <w:t xml:space="preserve">ttttttttttttt</w:t>
       </w:r>
       <w:r>
         <w:rPr>
@@ -552,7 +552,7 @@
           <w:szCs w:val="24"/>
           <w:u w:val="single"/>
         </w:rPr>
-        <w:t xml:space="preserve">ggg</w:t>
+        <w:t xml:space="preserve">tttttttttttttttttttt</w:t>
       </w:r>
       <w:r>
         <w:rPr>
@@ -776,7 +776,7 @@
                 <w:szCs w:val="24"/>
                 <w:u w:val="single"/>
               </w:rPr>
-              <w:t xml:space="preserve">gggg</w:t>
+              <w:t xml:space="preserve">tttttttttttttttttttt</w:t>
             </w:r>
             <w:r>
               <w:rPr>
@@ -1253,7 +1253,7 @@
           <w:szCs w:val="24"/>
           <w:u w:val="single"/>
         </w:rPr>
-        <w:t xml:space="preserve">gggg</w:t>
+        <w:t xml:space="preserve">tttttttttttttttttttt</w:t>
       </w:r>
       <w:r>
         <w:rPr>
@@ -1447,7 +1447,7 @@
           <w:szCs w:val="24"/>
           <w:u w:val="single"/>
         </w:rPr>
-        <w:t xml:space="preserve">gg</w:t>
+        <w:t xml:space="preserve">ttttttttttttt</w:t>
       </w:r>
       <w:r>
         <w:rPr>
@@ -1565,7 +1565,7 @@
           <w:szCs w:val="24"/>
           <w:u w:val="single"/>
         </w:rPr>
-        <w:t xml:space="preserve">ggggg</w:t>
+        <w:t xml:space="preserve">tttttttttttttttttttt</w:t>
       </w:r>
       <w:r>
         <w:rPr>
@@ -1684,7 +1684,7 @@
           <w:u w:val="single"/>
           <w:lang w:val="en-US"/>
         </w:rPr>
-        <w:t xml:space="preserve">ggg</w:t>
+        <w:t xml:space="preserve">tttttttttttttttttttt</w:t>
       </w:r>
       <w:r>
         <w:rPr>
@@ -1936,7 +1936,7 @@
                 <w:szCs w:val="24"/>
                 <w:u w:val="single"/>
               </w:rPr>
-              <w:t xml:space="preserve">gggg</w:t>
+              <w:t xml:space="preserve">tttttttttttttttttttt</w:t>
             </w:r>
             <w:r>
               <w:rPr>
@@ -2458,7 +2458,7 @@
           <w:u w:val="single"/>
           <w:lang w:val="en-US"/>
         </w:rPr>
-        <w:t xml:space="preserve">gggg</w:t>
+        <w:t xml:space="preserve">tttttttttttttttttttt</w:t>
       </w:r>
       <w:r>
         <w:rPr>
@@ -2868,7 +2868,7 @@
           <w:szCs w:val="24"/>
           <w:u w:val="single"/>
         </w:rPr>
-        <w:t xml:space="preserve">gg</w:t>
+        <w:t xml:space="preserve">ttttttttttttt</w:t>
       </w:r>
       <w:r>
         <w:rPr>
@@ -2985,7 +2985,7 @@
           <w:szCs w:val="24"/>
           <w:u w:val="single"/>
         </w:rPr>
-        <w:t xml:space="preserve">ggggg</w:t>
+        <w:t xml:space="preserve">tttttttttttttttttttt</w:t>
       </w:r>
       <w:r>
         <w:rPr>
@@ -3310,7 +3310,7 @@
           <w:szCs w:val="24"/>
           <w:u w:val="single"/>
         </w:rPr>
-        <w:t xml:space="preserve">gggg</w:t>
+        <w:t xml:space="preserve">tttttttttttttttttttt</w:t>
       </w:r>
       <w:r>
         <w:rPr>
@@ -3694,7 +3694,7 @@
           <w:szCs w:val="24"/>
           <w:u w:val="single"/>
         </w:rPr>
-        <w:t xml:space="preserve">ggg</w:t>
+        <w:t xml:space="preserve">tttttttttttttttttttt</w:t>
       </w:r>
       <w:r>
         <w:rPr>
@@ -3838,7 +3838,7 @@
           <w:szCs w:val="24"/>
           <w:u w:val="single"/>
         </w:rPr>
-        <w:t xml:space="preserve">gggg</w:t>
+        <w:t xml:space="preserve">tttttttttttttttttttt</w:t>
       </w:r>
       <w:r>
         <w:rPr>
@@ -3913,7 +3913,7 @@
           <w:szCs w:val="24"/>
           <w:u w:val="single"/>
         </w:rPr>
-        <w:t xml:space="preserve">gggg</w:t>
+        <w:t xml:space="preserve">tttttttttttttttttttttttttt</w:t>
       </w:r>
       <w:r>
         <w:rPr>
@@ -4065,7 +4065,7 @@
           <w:szCs w:val="24"/>
           <w:u w:val="single"/>
         </w:rPr>
-        <w:t xml:space="preserve">gg</w:t>
+        <w:t xml:space="preserve">ttttttttttttt</w:t>
       </w:r>
       <w:r>
         <w:rPr>
@@ -4156,7 +4156,7 @@
           <w:szCs w:val="24"/>
           <w:u w:val="single"/>
         </w:rPr>
-        <w:t xml:space="preserve">ggggg</w:t>
+        <w:t xml:space="preserve">tttttttttttttttttttt</w:t>
       </w:r>
       <w:r>
         <w:rPr>
@@ -4630,7 +4630,7 @@
               <w:rPr>
                 <w:lang w:val="en-US"/>
               </w:rPr>
-              <w:t xml:space="preserve">olala</w:t>
+              <w:t xml:space="preserve">название</w:t>
             </w:r>
             <w:r>
               <w:rPr>
@@ -4705,7 +4705,7 @@
               <w:rPr>
                 <w:lang w:val="en-US"/>
               </w:rPr>
-              <w:t xml:space="preserve">100</w:t>
+              <w:t xml:space="preserve">1</w:t>
             </w:r>
             <w:r>
               <w:rPr>
@@ -4748,7 +4748,7 @@
               <w:rPr>
                 <w:lang w:val="en-US"/>
               </w:rPr>
-              <w:t xml:space="preserve">30.00</w:t>
+              <w:t xml:space="preserve">1.00</w:t>
             </w:r>
             <w:r>
               <w:rPr>
@@ -4791,7 +4791,7 @@
               <w:rPr>
                 <w:lang w:val="en-US"/>
               </w:rPr>
-              <w:t xml:space="preserve">3000.00</w:t>
+              <w:t xml:space="preserve">1.00</w:t>
             </w:r>
             <w:r>
               <w:rPr>
@@ -4826,6 +4826,209 @@
                 <w:lang w:val="en-US"/>
               </w:rPr>
               <w:br/>
+            </w:r>
+          </w:p>
+        </w:tc>
+      </w:tr>
+    </w:tbl>
+    <w:tbl>
+      <w:tblPr>
+        <w:tblStyle w:val="a9"/>
+        <w:tblW w:w="0" w:type="auto"/>
+        <w:tblLook w:val="04A0" w:firstRow="1" w:lastRow="0" w:firstColumn="1" w:lastColumn="0" w:noHBand="0" w:noVBand="1"/>
+      </w:tblPr>
+      <w:tblGrid>
+        <w:gridCol w:w="8032"/>
+        <w:gridCol w:w="2418"/>
+      </w:tblGrid>
+      <w:tr>
+        <w:trPr>
+          <w:trHeight w:val="180"/>
+        </w:trPr>
+        <w:tc>
+          <w:tcPr>
+            <w:tcW w:w="8032" w:type="dxa"/>
+            <w:hideMark/>
+          </w:tcPr>
+          <w:p>
+            <w:pPr>
+              <w:jc w:val="both"/>
+            </w:pPr>
+            <w:r>
+              <w:t xml:space="preserve">Итого</w:t>
+            </w:r>
+            <w:r>
+              <w:rPr>
+                <w:lang w:val="en-US"/>
+              </w:rPr>
+              <w:t xml:space="preserve"/>
+            </w:r>
+            <w:proofErr w:type="spellStart"/>
+            <w:proofErr w:type="gramStart"/>
+            <w:r>
+              <w:t xml:space="preserve"/>
+            </w:r>
+            <w:proofErr w:type="spellEnd"/>
+            <w:r>
+              <w:rPr>
+                <w:lang w:val="en-US"/>
+              </w:rPr>
+              <w:t xml:space="preserve"/>
+            </w:r>
+            <w:proofErr w:type="spellStart"/>
+            <w:r>
+              <w:t xml:space="preserve"/>
+            </w:r>
+            <w:proofErr w:type="spellEnd"/>
+            <w:proofErr w:type="gramEnd"/>
+            <w:r>
+              <w:t xml:space="preserve"/>
+            </w:r>
+          </w:p>
+        </w:tc>
+        <w:tc>
+          <w:tcPr>
+            <w:tcW w:w="2418" w:type="dxa"/>
+            <w:noWrap/>
+            <w:hideMark/>
+          </w:tcPr>
+          <w:p>
+            <w:pPr>
+              <w:jc w:val="both"/>
+              <w:rPr>
+                <w:lang w:val="en-US"/>
+              </w:rPr>
+            </w:pPr>
+            <w:r>
+              <w:rPr>
+                <w:lang w:val="en-US"/>
+              </w:rPr>
+              <w:t xml:space="preserve">1.00</w:t>
+            </w:r>
+            <w:r>
+              <w:rPr>
+                <w:lang w:val="en-US"/>
+              </w:rPr>
+              <w:t xml:space="preserve"/>
+            </w:r>
+            <w:proofErr w:type="spellStart"/>
+            <w:proofErr w:type="gramStart"/>
+            <w:r>
+              <w:rPr>
+                <w:lang w:val="en-US"/>
+              </w:rPr>
+              <w:t xml:space="preserve"/>
+            </w:r>
+            <w:r>
+              <w:rPr>
+                <w:lang w:val="en-US"/>
+              </w:rPr>
+              <w:t xml:space="preserve"/>
+            </w:r>
+            <w:r>
+              <w:rPr>
+                <w:lang w:val="en-US"/>
+              </w:rPr>
+              <w:t xml:space="preserve"/>
+            </w:r>
+            <w:proofErr w:type="spellEnd"/>
+            <w:proofErr w:type="gramEnd"/>
+            <w:r>
+              <w:rPr>
+                <w:lang w:val="en-US"/>
+              </w:rPr>
+              <w:t xml:space="preserve"/>
+            </w:r>
+          </w:p>
+          <w:p>
+            <w:pPr>
+              <w:jc w:val="both"/>
+              <w:rPr>
+                <w:lang w:val="en-US"/>
+              </w:rPr>
+            </w:pPr>
+          </w:p>
+        </w:tc>
+      </w:tr>
+    </w:tbl>
+    <w:tbl>
+      <w:tblPr>
+        <w:tblStyle w:val="a9"/>
+        <w:tblW w:w="0" w:type="auto"/>
+        <w:tblLook w:val="04A0" w:firstRow="1" w:lastRow="0" w:firstColumn="1" w:lastColumn="0" w:noHBand="0" w:noVBand="1"/>
+      </w:tblPr>
+      <w:tblGrid>
+        <w:gridCol w:w="10450"/>
+      </w:tblGrid>
+      <w:tr>
+        <w:trPr>
+          <w:trHeight w:val="243"/>
+        </w:trPr>
+        <w:tc>
+          <w:tcPr>
+            <w:tcW w:w="10450" w:type="dxa"/>
+            <w:hideMark/>
+          </w:tcPr>
+          <w:p>
+            <w:pPr>
+              <w:jc w:val="both"/>
+              <w:rPr>
+                <w:b/>
+                <w:bCs/>
+                <w:lang w:val="en-US"/>
+              </w:rPr>
+            </w:pPr>
+            <w:r>
+              <w:rPr>
+                <w:b/>
+                <w:bCs/>
+                <w:lang w:val="en-US"/>
+              </w:rPr>
+              <w:t xml:space="preserve">Оборудование и материалы по разделу 1:</w:t>
+            </w:r>
+            <w:r>
+              <w:rPr>
+                <w:b/>
+                <w:bCs/>
+                <w:lang w:val="en-US"/>
+              </w:rPr>
+              <w:t xml:space="preserve"/>
+            </w:r>
+            <w:proofErr w:type="spellStart"/>
+            <w:proofErr w:type="gramStart"/>
+            <w:r>
+              <w:rPr>
+                <w:b/>
+                <w:bCs/>
+                <w:lang w:val="en-US"/>
+              </w:rPr>
+              <w:t xml:space="preserve"/>
+            </w:r>
+            <w:r>
+              <w:rPr>
+                <w:b/>
+                <w:bCs/>
+                <w:lang w:val="en-US"/>
+              </w:rPr>
+              <w:t xml:space="preserve"/>
+            </w:r>
+            <w:r>
+              <w:rPr>
+                <w:b/>
+                <w:bCs/>
+                <w:lang w:val="en-US"/>
+              </w:rPr>
+              <w:t xml:space="preserve"/>
+            </w:r>
+            <w:proofErr w:type="spellEnd"/>
+            <w:proofErr w:type="gramEnd"/>
+            <w:r>
+              <w:rPr>
+                <w:b/>
+                <w:bCs/>
+                <w:lang w:val="en-US"/>
+              </w:rPr>
+              <w:t xml:space="preserve"/>
             </w:r>
           </w:p>
         </w:tc>
@@ -4866,7 +5069,7 @@
               <w:rPr>
                 <w:lang w:val="en-US"/>
               </w:rPr>
-              <w:t xml:space="preserve">43</w:t>
+              <w:t xml:space="preserve">2</w:t>
             </w:r>
             <w:r>
               <w:rPr>
@@ -4908,7 +5111,7 @@
               <w:rPr>
                 <w:lang w:val="en-US"/>
               </w:rPr>
-              <w:t xml:space="preserve">olalala</w:t>
+              <w:t xml:space="preserve">название</w:t>
             </w:r>
             <w:r>
               <w:rPr>
@@ -4983,7 +5186,7 @@
               <w:rPr>
                 <w:lang w:val="en-US"/>
               </w:rPr>
-              <w:t xml:space="preserve">10</w:t>
+              <w:t xml:space="preserve">1</w:t>
             </w:r>
             <w:r>
               <w:rPr>
@@ -5026,7 +5229,7 @@
               <w:rPr>
                 <w:lang w:val="en-US"/>
               </w:rPr>
-              <w:t xml:space="preserve">20.00</w:t>
+              <w:t xml:space="preserve">1.00</w:t>
             </w:r>
             <w:r>
               <w:rPr>
@@ -5069,7 +5272,7 @@
               <w:rPr>
                 <w:lang w:val="en-US"/>
               </w:rPr>
-              <w:t xml:space="preserve">200.00</w:t>
+              <w:t xml:space="preserve">1.00</w:t>
             </w:r>
             <w:r>
               <w:rPr>
@@ -5144,7 +5347,7 @@
               <w:rPr>
                 <w:lang w:val="en-US"/>
               </w:rPr>
-              <w:t xml:space="preserve">7</w:t>
+              <w:t xml:space="preserve">3</w:t>
             </w:r>
             <w:r>
               <w:rPr>
@@ -5186,7 +5389,7 @@
               <w:rPr>
                 <w:lang w:val="en-US"/>
               </w:rPr>
-              <w:t xml:space="preserve">gggg</w:t>
+              <w:t xml:space="preserve">название</w:t>
             </w:r>
             <w:r>
               <w:rPr>
@@ -5261,7 +5464,7 @@
               <w:rPr>
                 <w:lang w:val="en-US"/>
               </w:rPr>
-              <w:t xml:space="preserve">10</w:t>
+              <w:t xml:space="preserve">1</w:t>
             </w:r>
             <w:r>
               <w:rPr>
@@ -5304,7 +5507,7 @@
               <w:rPr>
                 <w:lang w:val="en-US"/>
               </w:rPr>
-              <w:t xml:space="preserve">20.00</w:t>
+              <w:t xml:space="preserve">1.00</w:t>
             </w:r>
             <w:r>
               <w:rPr>
@@ -5347,7 +5550,7 @@
               <w:rPr>
                 <w:lang w:val="en-US"/>
               </w:rPr>
-              <w:t xml:space="preserve">200.00</w:t>
+              <w:t xml:space="preserve">1.00</w:t>
             </w:r>
             <w:r>
               <w:rPr>
@@ -5382,209 +5585,6 @@
                 <w:lang w:val="en-US"/>
               </w:rPr>
               <w:br/>
-            </w:r>
-          </w:p>
-        </w:tc>
-      </w:tr>
-    </w:tbl>
-    <w:tbl>
-      <w:tblPr>
-        <w:tblStyle w:val="a9"/>
-        <w:tblW w:w="0" w:type="auto"/>
-        <w:tblLook w:val="04A0" w:firstRow="1" w:lastRow="0" w:firstColumn="1" w:lastColumn="0" w:noHBand="0" w:noVBand="1"/>
-      </w:tblPr>
-      <w:tblGrid>
-        <w:gridCol w:w="8032"/>
-        <w:gridCol w:w="2418"/>
-      </w:tblGrid>
-      <w:tr>
-        <w:trPr>
-          <w:trHeight w:val="180"/>
-        </w:trPr>
-        <w:tc>
-          <w:tcPr>
-            <w:tcW w:w="8032" w:type="dxa"/>
-            <w:hideMark/>
-          </w:tcPr>
-          <w:p>
-            <w:pPr>
-              <w:jc w:val="both"/>
-            </w:pPr>
-            <w:r>
-              <w:t xml:space="preserve">Итого за монтажные и пусконаладочные работы по разделу 1:</w:t>
-            </w:r>
-            <w:r>
-              <w:rPr>
-                <w:lang w:val="en-US"/>
-              </w:rPr>
-              <w:t xml:space="preserve"/>
-            </w:r>
-            <w:proofErr w:type="spellStart"/>
-            <w:proofErr w:type="gramStart"/>
-            <w:r>
-              <w:t xml:space="preserve"/>
-            </w:r>
-            <w:proofErr w:type="spellEnd"/>
-            <w:r>
-              <w:rPr>
-                <w:lang w:val="en-US"/>
-              </w:rPr>
-              <w:t xml:space="preserve"/>
-            </w:r>
-            <w:proofErr w:type="spellStart"/>
-            <w:r>
-              <w:t xml:space="preserve"/>
-            </w:r>
-            <w:proofErr w:type="spellEnd"/>
-            <w:proofErr w:type="gramEnd"/>
-            <w:r>
-              <w:t xml:space="preserve"/>
-            </w:r>
-          </w:p>
-        </w:tc>
-        <w:tc>
-          <w:tcPr>
-            <w:tcW w:w="2418" w:type="dxa"/>
-            <w:noWrap/>
-            <w:hideMark/>
-          </w:tcPr>
-          <w:p>
-            <w:pPr>
-              <w:jc w:val="both"/>
-              <w:rPr>
-                <w:lang w:val="en-US"/>
-              </w:rPr>
-            </w:pPr>
-            <w:r>
-              <w:rPr>
-                <w:lang w:val="en-US"/>
-              </w:rPr>
-              <w:t xml:space="preserve">3400.00</w:t>
-            </w:r>
-            <w:r>
-              <w:rPr>
-                <w:lang w:val="en-US"/>
-              </w:rPr>
-              <w:t xml:space="preserve"/>
-            </w:r>
-            <w:proofErr w:type="spellStart"/>
-            <w:proofErr w:type="gramStart"/>
-            <w:r>
-              <w:rPr>
-                <w:lang w:val="en-US"/>
-              </w:rPr>
-              <w:t xml:space="preserve"/>
-            </w:r>
-            <w:r>
-              <w:rPr>
-                <w:lang w:val="en-US"/>
-              </w:rPr>
-              <w:t xml:space="preserve"/>
-            </w:r>
-            <w:r>
-              <w:rPr>
-                <w:lang w:val="en-US"/>
-              </w:rPr>
-              <w:t xml:space="preserve"/>
-            </w:r>
-            <w:proofErr w:type="spellEnd"/>
-            <w:proofErr w:type="gramEnd"/>
-            <w:r>
-              <w:rPr>
-                <w:lang w:val="en-US"/>
-              </w:rPr>
-              <w:t xml:space="preserve"/>
-            </w:r>
-          </w:p>
-          <w:p>
-            <w:pPr>
-              <w:jc w:val="both"/>
-              <w:rPr>
-                <w:lang w:val="en-US"/>
-              </w:rPr>
-            </w:pPr>
-          </w:p>
-        </w:tc>
-      </w:tr>
-    </w:tbl>
-    <w:tbl>
-      <w:tblPr>
-        <w:tblStyle w:val="a9"/>
-        <w:tblW w:w="0" w:type="auto"/>
-        <w:tblLook w:val="04A0" w:firstRow="1" w:lastRow="0" w:firstColumn="1" w:lastColumn="0" w:noHBand="0" w:noVBand="1"/>
-      </w:tblPr>
-      <w:tblGrid>
-        <w:gridCol w:w="10450"/>
-      </w:tblGrid>
-      <w:tr>
-        <w:trPr>
-          <w:trHeight w:val="243"/>
-        </w:trPr>
-        <w:tc>
-          <w:tcPr>
-            <w:tcW w:w="10450" w:type="dxa"/>
-            <w:hideMark/>
-          </w:tcPr>
-          <w:p>
-            <w:pPr>
-              <w:jc w:val="both"/>
-              <w:rPr>
-                <w:b/>
-                <w:bCs/>
-                <w:lang w:val="en-US"/>
-              </w:rPr>
-            </w:pPr>
-            <w:r>
-              <w:rPr>
-                <w:b/>
-                <w:bCs/>
-                <w:lang w:val="en-US"/>
-              </w:rPr>
-              <w:t xml:space="preserve">Оборудование и материалы по разделу 1:</w:t>
-            </w:r>
-            <w:r>
-              <w:rPr>
-                <w:b/>
-                <w:bCs/>
-                <w:lang w:val="en-US"/>
-              </w:rPr>
-              <w:t xml:space="preserve"/>
-            </w:r>
-            <w:proofErr w:type="spellStart"/>
-            <w:proofErr w:type="gramStart"/>
-            <w:r>
-              <w:rPr>
-                <w:b/>
-                <w:bCs/>
-                <w:lang w:val="en-US"/>
-              </w:rPr>
-              <w:t xml:space="preserve"/>
-            </w:r>
-            <w:r>
-              <w:rPr>
-                <w:b/>
-                <w:bCs/>
-                <w:lang w:val="en-US"/>
-              </w:rPr>
-              <w:t xml:space="preserve"/>
-            </w:r>
-            <w:r>
-              <w:rPr>
-                <w:b/>
-                <w:bCs/>
-                <w:lang w:val="en-US"/>
-              </w:rPr>
-              <w:t xml:space="preserve"/>
-            </w:r>
-            <w:proofErr w:type="spellEnd"/>
-            <w:proofErr w:type="gramEnd"/>
-            <w:r>
-              <w:rPr>
-                <w:b/>
-                <w:bCs/>
-                <w:lang w:val="en-US"/>
-              </w:rPr>
-              <w:t xml:space="preserve"/>
             </w:r>
           </w:p>
         </w:tc>
@@ -5625,7 +5625,7 @@
               <w:rPr>
                 <w:lang w:val="en-US"/>
               </w:rPr>
-              <w:t xml:space="preserve">42</w:t>
+              <w:t xml:space="preserve">4</w:t>
             </w:r>
             <w:r>
               <w:rPr>
@@ -5667,7 +5667,7 @@
               <w:rPr>
                 <w:lang w:val="en-US"/>
               </w:rPr>
-              <w:t xml:space="preserve">olala2</w:t>
+              <w:t xml:space="preserve">название</w:t>
             </w:r>
             <w:r>
               <w:rPr>
@@ -5785,7 +5785,7 @@
               <w:rPr>
                 <w:lang w:val="en-US"/>
               </w:rPr>
-              <w:t xml:space="preserve">30.00</w:t>
+              <w:t xml:space="preserve">1.00</w:t>
             </w:r>
             <w:r>
               <w:rPr>
@@ -5828,7 +5828,7 @@
               <w:rPr>
                 <w:lang w:val="en-US"/>
               </w:rPr>
-              <w:t xml:space="preserve">30.00</w:t>
+              <w:t xml:space="preserve">1.00</w:t>
             </w:r>
             <w:r>
               <w:rPr>
@@ -5863,6 +5863,418 @@
                 <w:lang w:val="en-US"/>
               </w:rPr>
               <w:br/>
+            </w:r>
+          </w:p>
+        </w:tc>
+      </w:tr>
+    </w:tbl>
+    <w:tbl>
+      <w:tblPr>
+        <w:tblStyle w:val="a9"/>
+        <w:tblW w:w="0" w:type="auto"/>
+        <w:tblLook w:val="04A0" w:firstRow="1" w:lastRow="0" w:firstColumn="1" w:lastColumn="0" w:noHBand="0" w:noVBand="1"/>
+      </w:tblPr>
+      <w:tblGrid>
+        <w:gridCol w:w="8032"/>
+        <w:gridCol w:w="2418"/>
+      </w:tblGrid>
+      <w:tr>
+        <w:trPr>
+          <w:trHeight w:val="180"/>
+        </w:trPr>
+        <w:tc>
+          <w:tcPr>
+            <w:tcW w:w="8032" w:type="dxa"/>
+            <w:hideMark/>
+          </w:tcPr>
+          <w:p>
+            <w:pPr>
+              <w:jc w:val="both"/>
+            </w:pPr>
+            <w:r>
+              <w:t xml:space="preserve">Итого</w:t>
+            </w:r>
+            <w:r>
+              <w:rPr>
+                <w:lang w:val="en-US"/>
+              </w:rPr>
+              <w:t xml:space="preserve"/>
+            </w:r>
+            <w:proofErr w:type="spellStart"/>
+            <w:proofErr w:type="gramStart"/>
+            <w:r>
+              <w:t xml:space="preserve"/>
+            </w:r>
+            <w:proofErr w:type="spellEnd"/>
+            <w:r>
+              <w:rPr>
+                <w:lang w:val="en-US"/>
+              </w:rPr>
+              <w:t xml:space="preserve"/>
+            </w:r>
+            <w:proofErr w:type="spellStart"/>
+            <w:r>
+              <w:t xml:space="preserve"/>
+            </w:r>
+            <w:proofErr w:type="spellEnd"/>
+            <w:proofErr w:type="gramEnd"/>
+            <w:r>
+              <w:t xml:space="preserve"/>
+            </w:r>
+          </w:p>
+        </w:tc>
+        <w:tc>
+          <w:tcPr>
+            <w:tcW w:w="2418" w:type="dxa"/>
+            <w:noWrap/>
+            <w:hideMark/>
+          </w:tcPr>
+          <w:p>
+            <w:pPr>
+              <w:jc w:val="both"/>
+              <w:rPr>
+                <w:lang w:val="en-US"/>
+              </w:rPr>
+            </w:pPr>
+            <w:r>
+              <w:rPr>
+                <w:lang w:val="en-US"/>
+              </w:rPr>
+              <w:t xml:space="preserve">3.00</w:t>
+            </w:r>
+            <w:r>
+              <w:rPr>
+                <w:lang w:val="en-US"/>
+              </w:rPr>
+              <w:t xml:space="preserve"/>
+            </w:r>
+            <w:proofErr w:type="spellStart"/>
+            <w:proofErr w:type="gramStart"/>
+            <w:r>
+              <w:rPr>
+                <w:lang w:val="en-US"/>
+              </w:rPr>
+              <w:t xml:space="preserve"/>
+            </w:r>
+            <w:r>
+              <w:rPr>
+                <w:lang w:val="en-US"/>
+              </w:rPr>
+              <w:t xml:space="preserve"/>
+            </w:r>
+            <w:r>
+              <w:rPr>
+                <w:lang w:val="en-US"/>
+              </w:rPr>
+              <w:t xml:space="preserve"/>
+            </w:r>
+            <w:proofErr w:type="spellEnd"/>
+            <w:proofErr w:type="gramEnd"/>
+            <w:r>
+              <w:rPr>
+                <w:lang w:val="en-US"/>
+              </w:rPr>
+              <w:t xml:space="preserve"/>
+            </w:r>
+          </w:p>
+          <w:p>
+            <w:pPr>
+              <w:jc w:val="both"/>
+              <w:rPr>
+                <w:lang w:val="en-US"/>
+              </w:rPr>
+            </w:pPr>
+          </w:p>
+        </w:tc>
+      </w:tr>
+    </w:tbl>
+    <w:tbl>
+      <w:tblPr>
+        <w:tblStyle w:val="a9"/>
+        <w:tblW w:w="0" w:type="auto"/>
+        <w:tblLook w:val="04A0" w:firstRow="1" w:lastRow="0" w:firstColumn="1" w:lastColumn="0" w:noHBand="0" w:noVBand="1"/>
+      </w:tblPr>
+      <w:tblGrid>
+        <w:gridCol w:w="8060"/>
+        <w:gridCol w:w="2390"/>
+      </w:tblGrid>
+      <w:tr>
+        <w:trPr>
+          <w:trHeight w:val="243"/>
+        </w:trPr>
+        <w:tc>
+          <w:tcPr>
+            <w:tcW w:w="8060" w:type="dxa"/>
+            <w:hideMark/>
+          </w:tcPr>
+          <w:p>
+            <w:pPr>
+              <w:jc w:val="both"/>
+              <w:rPr>
+                <w:b/>
+                <w:bCs/>
+              </w:rPr>
+            </w:pPr>
+            <w:r>
+              <w:rPr>
+                <w:b/>
+                <w:bCs/>
+              </w:rPr>
+              <w:t xml:space="preserve">Итого по разделу</w:t>
+            </w:r>
+            <w:r>
+              <w:rPr>
+                <w:b/>
+                <w:bCs/>
+                <w:lang w:val="en-US"/>
+              </w:rPr>
+              <w:t xml:space="preserve"/>
+            </w:r>
+            <w:proofErr w:type="spellStart"/>
+            <w:proofErr w:type="gramStart"/>
+            <w:r>
+              <w:rPr>
+                <w:b/>
+                <w:bCs/>
+              </w:rPr>
+              <w:t xml:space="preserve"/>
+            </w:r>
+            <w:proofErr w:type="spellEnd"/>
+            <w:r>
+              <w:rPr>
+                <w:b/>
+                <w:bCs/>
+                <w:lang w:val="en-US"/>
+              </w:rPr>
+              <w:t xml:space="preserve"/>
+            </w:r>
+            <w:proofErr w:type="spellStart"/>
+            <w:r>
+              <w:rPr>
+                <w:b/>
+                <w:bCs/>
+              </w:rPr>
+              <w:t xml:space="preserve"/>
+            </w:r>
+            <w:proofErr w:type="spellEnd"/>
+            <w:proofErr w:type="gramEnd"/>
+            <w:r>
+              <w:rPr>
+                <w:b/>
+                <w:bCs/>
+              </w:rPr>
+              <w:t xml:space="preserve"/>
+            </w:r>
+          </w:p>
+        </w:tc>
+        <w:tc>
+          <w:tcPr>
+            <w:tcW w:w="2390" w:type="dxa"/>
+            <w:noWrap/>
+            <w:hideMark/>
+          </w:tcPr>
+          <w:p>
+            <w:pPr>
+              <w:jc w:val="both"/>
+              <w:rPr>
+                <w:b/>
+                <w:bCs/>
+                <w:lang w:val="en-US"/>
+              </w:rPr>
+            </w:pPr>
+            <w:r>
+              <w:rPr>
+                <w:b/>
+                <w:bCs/>
+                <w:lang w:val="en-US"/>
+              </w:rPr>
+              <w:t xml:space="preserve">4.00</w:t>
+            </w:r>
+            <w:r>
+              <w:rPr>
+                <w:b/>
+                <w:bCs/>
+                <w:lang w:val="en-US"/>
+              </w:rPr>
+              <w:t xml:space="preserve"/>
+            </w:r>
+            <w:proofErr w:type="spellStart"/>
+            <w:proofErr w:type="gramStart"/>
+            <w:r>
+              <w:rPr>
+                <w:b/>
+                <w:bCs/>
+                <w:lang w:val="en-US"/>
+              </w:rPr>
+              <w:t xml:space="preserve"/>
+            </w:r>
+            <w:r>
+              <w:rPr>
+                <w:b/>
+                <w:bCs/>
+                <w:lang w:val="en-US"/>
+              </w:rPr>
+              <w:t xml:space="preserve"/>
+            </w:r>
+            <w:r>
+              <w:rPr>
+                <w:b/>
+                <w:bCs/>
+                <w:lang w:val="en-US"/>
+              </w:rPr>
+              <w:t xml:space="preserve"/>
+            </w:r>
+            <w:proofErr w:type="spellEnd"/>
+            <w:proofErr w:type="gramEnd"/>
+            <w:r>
+              <w:rPr>
+                <w:b/>
+                <w:bCs/>
+                <w:lang w:val="en-US"/>
+              </w:rPr>
+              <w:t xml:space="preserve"/>
+            </w:r>
+          </w:p>
+        </w:tc>
+      </w:tr>
+    </w:tbl>
+    <w:tbl>
+      <w:tblPr>
+        <w:tblStyle w:val="a9"/>
+        <w:tblW w:w="0" w:type="auto"/>
+        <w:tblLook w:val="04A0" w:firstRow="1" w:lastRow="0" w:firstColumn="1" w:lastColumn="0" w:noHBand="0" w:noVBand="1"/>
+      </w:tblPr>
+      <w:tblGrid>
+        <w:gridCol w:w="10450"/>
+      </w:tblGrid>
+      <w:tr>
+        <w:trPr>
+          <w:trHeight w:val="630"/>
+        </w:trPr>
+        <w:tc>
+          <w:tcPr>
+            <w:tcW w:w="10450" w:type="dxa"/>
+            <w:hideMark/>
+          </w:tcPr>
+          <w:p>
+            <w:pPr>
+              <w:jc w:val="center"/>
+              <w:rPr>
+                <w:b/>
+                <w:bCs/>
+                <w:lang w:val="en-US"/>
+              </w:rPr>
+            </w:pPr>
+            <w:r>
+              <w:rPr>
+                <w:b/>
+                <w:bCs/>
+                <w:lang w:val="en-US"/>
+              </w:rPr>
+              <w:t xml:space="preserve">Раздел</w:t>
+            </w:r>
+            <w:proofErr w:type="spellStart"/>
+            <w:proofErr w:type="gramStart"/>
+            <w:r>
+              <w:rPr>
+                <w:b/>
+                <w:bCs/>
+                <w:lang w:val="en-US"/>
+              </w:rPr>
+              <w:t xml:space="preserve"/>
+            </w:r>
+            <w:proofErr w:type="spellEnd"/>
+            <w:proofErr w:type="gramEnd"/>
+            <w:r>
+              <w:rPr>
+                <w:b/>
+                <w:bCs/>
+                <w:lang w:val="en-US"/>
+              </w:rPr>
+              <w:t xml:space="preserve"/>
+            </w:r>
+          </w:p>
+        </w:tc>
+      </w:tr>
+    </w:tbl>
+    <w:tbl>
+      <w:tblPr>
+        <w:tblStyle w:val="a9"/>
+        <w:tblW w:w="0" w:type="auto"/>
+        <w:tblLook w:val="04A0" w:firstRow="1" w:lastRow="0" w:firstColumn="1" w:lastColumn="0" w:noHBand="0" w:noVBand="1"/>
+      </w:tblPr>
+      <w:tblGrid>
+        <w:gridCol w:w="10450"/>
+      </w:tblGrid>
+      <w:tr>
+        <w:trPr>
+          <w:trHeight w:val="243"/>
+        </w:trPr>
+        <w:tc>
+          <w:tcPr>
+            <w:tcW w:w="10450" w:type="dxa"/>
+            <w:hideMark/>
+          </w:tcPr>
+          <w:p>
+            <w:pPr>
+              <w:jc w:val="both"/>
+              <w:rPr>
+                <w:b/>
+                <w:bCs/>
+                <w:lang w:val="en-US"/>
+              </w:rPr>
+            </w:pPr>
+            <w:r>
+              <w:rPr>
+                <w:b/>
+                <w:bCs/>
+                <w:lang w:val="en-US"/>
+              </w:rPr>
+              <w:t xml:space="preserve">Подраздел:</w:t>
+            </w:r>
+            <w:r>
+              <w:rPr>
+                <w:b/>
+                <w:bCs/>
+                <w:lang w:val="en-US"/>
+              </w:rPr>
+              <w:t xml:space="preserve"/>
+            </w:r>
+            <w:proofErr w:type="spellStart"/>
+            <w:proofErr w:type="gramStart"/>
+            <w:r>
+              <w:rPr>
+                <w:b/>
+                <w:bCs/>
+                <w:lang w:val="en-US"/>
+              </w:rPr>
+              <w:t xml:space="preserve"/>
+            </w:r>
+            <w:r>
+              <w:rPr>
+                <w:b/>
+                <w:bCs/>
+                <w:lang w:val="en-US"/>
+              </w:rPr>
+              <w:t xml:space="preserve"/>
+            </w:r>
+            <w:r>
+              <w:rPr>
+                <w:b/>
+                <w:bCs/>
+                <w:lang w:val="en-US"/>
+              </w:rPr>
+              <w:t xml:space="preserve"/>
+            </w:r>
+            <w:proofErr w:type="spellEnd"/>
+            <w:proofErr w:type="gramEnd"/>
+            <w:r>
+              <w:rPr>
+                <w:b/>
+                <w:bCs/>
+                <w:lang w:val="en-US"/>
+              </w:rPr>
+              <w:t xml:space="preserve"/>
             </w:r>
           </w:p>
         </w:tc>
@@ -5903,7 +6315,7 @@
               <w:rPr>
                 <w:lang w:val="en-US"/>
               </w:rPr>
-              <w:t xml:space="preserve">43</w:t>
+              <w:t xml:space="preserve">5</w:t>
             </w:r>
             <w:r>
               <w:rPr>
@@ -5945,7 +6357,7 @@
               <w:rPr>
                 <w:lang w:val="en-US"/>
               </w:rPr>
-              <w:t xml:space="preserve">olalala2</w:t>
+              <w:t xml:space="preserve">название</w:t>
             </w:r>
             <w:r>
               <w:rPr>
@@ -6020,7 +6432,7 @@
               <w:rPr>
                 <w:lang w:val="en-US"/>
               </w:rPr>
-              <w:t xml:space="preserve">100</w:t>
+              <w:t xml:space="preserve">1</w:t>
             </w:r>
             <w:r>
               <w:rPr>
@@ -6063,7 +6475,7 @@
               <w:rPr>
                 <w:lang w:val="en-US"/>
               </w:rPr>
-              <w:t xml:space="preserve">10.00</w:t>
+              <w:t xml:space="preserve">1.00</w:t>
             </w:r>
             <w:r>
               <w:rPr>
@@ -6106,7 +6518,7 @@
               <w:rPr>
                 <w:lang w:val="en-US"/>
               </w:rPr>
-              <w:t xml:space="preserve">1000.00</w:t>
+              <w:t xml:space="preserve">1.00</w:t>
             </w:r>
             <w:r>
               <w:rPr>
@@ -6170,7 +6582,7 @@
               <w:jc w:val="both"/>
             </w:pPr>
             <w:r>
-              <w:t xml:space="preserve">Итого за оборудование и материалы по разделу 1:</w:t>
+              <w:t xml:space="preserve">Итого</w:t>
             </w:r>
             <w:r>
               <w:rPr>
@@ -6218,7 +6630,488 @@
               <w:rPr>
                 <w:lang w:val="en-US"/>
               </w:rPr>
-              <w:t xml:space="preserve">1030.00</w:t>
+              <w:t xml:space="preserve">1.00</w:t>
+            </w:r>
+            <w:r>
+              <w:rPr>
+                <w:lang w:val="en-US"/>
+              </w:rPr>
+              <w:t xml:space="preserve"/>
+            </w:r>
+            <w:proofErr w:type="spellStart"/>
+            <w:proofErr w:type="gramStart"/>
+            <w:r>
+              <w:rPr>
+                <w:lang w:val="en-US"/>
+              </w:rPr>
+              <w:t xml:space="preserve"/>
+            </w:r>
+            <w:r>
+              <w:rPr>
+                <w:lang w:val="en-US"/>
+              </w:rPr>
+              <w:t xml:space="preserve"/>
+            </w:r>
+            <w:r>
+              <w:rPr>
+                <w:lang w:val="en-US"/>
+              </w:rPr>
+              <w:t xml:space="preserve"/>
+            </w:r>
+            <w:proofErr w:type="spellEnd"/>
+            <w:proofErr w:type="gramEnd"/>
+            <w:r>
+              <w:rPr>
+                <w:lang w:val="en-US"/>
+              </w:rPr>
+              <w:t xml:space="preserve"/>
+            </w:r>
+          </w:p>
+          <w:p>
+            <w:pPr>
+              <w:jc w:val="both"/>
+              <w:rPr>
+                <w:lang w:val="en-US"/>
+              </w:rPr>
+            </w:pPr>
+          </w:p>
+        </w:tc>
+      </w:tr>
+    </w:tbl>
+    <w:tbl>
+      <w:tblPr>
+        <w:tblStyle w:val="a9"/>
+        <w:tblW w:w="0" w:type="auto"/>
+        <w:tblLook w:val="04A0" w:firstRow="1" w:lastRow="0" w:firstColumn="1" w:lastColumn="0" w:noHBand="0" w:noVBand="1"/>
+      </w:tblPr>
+      <w:tblGrid>
+        <w:gridCol w:w="10450"/>
+      </w:tblGrid>
+      <w:tr>
+        <w:trPr>
+          <w:trHeight w:val="243"/>
+        </w:trPr>
+        <w:tc>
+          <w:tcPr>
+            <w:tcW w:w="10450" w:type="dxa"/>
+            <w:hideMark/>
+          </w:tcPr>
+          <w:p>
+            <w:pPr>
+              <w:jc w:val="both"/>
+              <w:rPr>
+                <w:b/>
+                <w:bCs/>
+                <w:lang w:val="en-US"/>
+              </w:rPr>
+            </w:pPr>
+            <w:r>
+              <w:rPr>
+                <w:b/>
+                <w:bCs/>
+                <w:lang w:val="en-US"/>
+              </w:rPr>
+              <w:t xml:space="preserve">Подраздел:</w:t>
+            </w:r>
+            <w:r>
+              <w:rPr>
+                <w:b/>
+                <w:bCs/>
+                <w:lang w:val="en-US"/>
+              </w:rPr>
+              <w:t xml:space="preserve"/>
+            </w:r>
+            <w:proofErr w:type="spellStart"/>
+            <w:proofErr w:type="gramStart"/>
+            <w:r>
+              <w:rPr>
+                <w:b/>
+                <w:bCs/>
+                <w:lang w:val="en-US"/>
+              </w:rPr>
+              <w:t xml:space="preserve"/>
+            </w:r>
+            <w:r>
+              <w:rPr>
+                <w:b/>
+                <w:bCs/>
+                <w:lang w:val="en-US"/>
+              </w:rPr>
+              <w:t xml:space="preserve"/>
+            </w:r>
+            <w:r>
+              <w:rPr>
+                <w:b/>
+                <w:bCs/>
+                <w:lang w:val="en-US"/>
+              </w:rPr>
+              <w:t xml:space="preserve"/>
+            </w:r>
+            <w:proofErr w:type="spellEnd"/>
+            <w:proofErr w:type="gramEnd"/>
+            <w:r>
+              <w:rPr>
+                <w:b/>
+                <w:bCs/>
+                <w:lang w:val="en-US"/>
+              </w:rPr>
+              <w:t xml:space="preserve"/>
+            </w:r>
+          </w:p>
+        </w:tc>
+      </w:tr>
+    </w:tbl>
+    <w:tbl>
+      <w:tblPr>
+        <w:tblStyle w:val="a9"/>
+        <w:tblW w:w="0" w:type="auto"/>
+        <w:tblLook w:val="04A0" w:firstRow="1" w:lastRow="0" w:firstColumn="1" w:lastColumn="0" w:noHBand="0" w:noVBand="1"/>
+      </w:tblPr>
+      <w:tblGrid>
+        <w:gridCol w:w="1617"/>
+        <w:gridCol w:w="1397"/>
+        <w:gridCol w:w="1692"/>
+        <w:gridCol w:w="1661"/>
+        <w:gridCol w:w="1713"/>
+        <w:gridCol w:w="2370"/>
+      </w:tblGrid>
+      <w:tr>
+        <w:trPr>
+          <w:trHeight w:val="180"/>
+        </w:trPr>
+        <w:tc>
+          <w:tcPr>
+            <w:tcW w:w="1610" w:type="dxa"/>
+            <w:noWrap/>
+            <w:hideMark/>
+          </w:tcPr>
+          <w:p>
+            <w:pPr>
+              <w:jc w:val="both"/>
+              <w:rPr>
+                <w:lang w:val="en-US"/>
+              </w:rPr>
+            </w:pPr>
+            <w:r>
+              <w:rPr>
+                <w:lang w:val="en-US"/>
+              </w:rPr>
+              <w:t xml:space="preserve">6</w:t>
+            </w:r>
+            <w:r>
+              <w:rPr>
+                <w:lang w:val="en-US"/>
+              </w:rPr>
+              <w:t xml:space="preserve"/>
+            </w:r>
+            <w:proofErr w:type="spellStart"/>
+            <w:proofErr w:type="gramStart"/>
+            <w:r>
+              <w:rPr>
+                <w:lang w:val="en-US"/>
+              </w:rPr>
+              <w:t xml:space="preserve"/>
+            </w:r>
+            <w:proofErr w:type="spellEnd"/>
+            <w:proofErr w:type="gramEnd"/>
+            <w:r>
+              <w:rPr>
+                <w:lang w:val="en-US"/>
+              </w:rPr>
+              <w:t xml:space="preserve"/>
+            </w:r>
+          </w:p>
+        </w:tc>
+        <w:tc>
+          <w:tcPr>
+            <w:tcW w:w="1393" w:type="dxa"/>
+            <w:hideMark/>
+          </w:tcPr>
+          <w:p>
+            <w:pPr>
+              <w:jc w:val="both"/>
+              <w:rPr>
+                <w:lang w:val="en-US"/>
+              </w:rPr>
+            </w:pPr>
+            <w:r>
+              <w:rPr>
+                <w:lang w:val="en-US"/>
+              </w:rPr>
+              <w:t xml:space="preserve">название</w:t>
+            </w:r>
+            <w:r>
+              <w:rPr>
+                <w:lang w:val="en-US"/>
+              </w:rPr>
+              <w:t xml:space="preserve"/>
+            </w:r>
+            <w:r>
+              <w:rPr>
+                <w:lang w:val="en-US"/>
+              </w:rPr>
+              <w:t xml:space="preserve"/>
+            </w:r>
+          </w:p>
+        </w:tc>
+        <w:tc>
+          <w:tcPr>
+            <w:tcW w:w="1686" w:type="dxa"/>
+            <w:hideMark/>
+          </w:tcPr>
+          <w:p>
+            <w:pPr>
+              <w:jc w:val="both"/>
+              <w:rPr>
+                <w:lang w:val="en-US"/>
+              </w:rPr>
+            </w:pPr>
+            <w:r>
+              <w:rPr>
+                <w:lang w:val="en-US"/>
+              </w:rPr>
+              <w:t xml:space="preserve">шт</w:t>
+            </w:r>
+            <w:r>
+              <w:rPr>
+                <w:lang w:val="en-US"/>
+              </w:rPr>
+              <w:t xml:space="preserve"/>
+            </w:r>
+            <w:proofErr w:type="spellStart"/>
+            <w:proofErr w:type="gramStart"/>
+            <w:r>
+              <w:rPr>
+                <w:lang w:val="en-US"/>
+              </w:rPr>
+              <w:t xml:space="preserve"/>
+            </w:r>
+            <w:proofErr w:type="spellEnd"/>
+            <w:proofErr w:type="gramEnd"/>
+            <w:r>
+              <w:rPr>
+                <w:lang w:val="en-US"/>
+              </w:rPr>
+              <w:t xml:space="preserve"/>
+            </w:r>
+          </w:p>
+        </w:tc>
+        <w:tc>
+          <w:tcPr>
+            <w:tcW w:w="1664" w:type="dxa"/>
+            <w:noWrap/>
+            <w:hideMark/>
+          </w:tcPr>
+          <w:p>
+            <w:pPr>
+              <w:jc w:val="both"/>
+              <w:rPr>
+                <w:lang w:val="en-US"/>
+              </w:rPr>
+            </w:pPr>
+            <w:r>
+              <w:rPr>
+                <w:lang w:val="en-US"/>
+              </w:rPr>
+              <w:t xml:space="preserve">1</w:t>
+            </w:r>
+            <w:r>
+              <w:rPr>
+                <w:lang w:val="en-US"/>
+              </w:rPr>
+              <w:t xml:space="preserve"/>
+            </w:r>
+            <w:proofErr w:type="spellStart"/>
+            <w:proofErr w:type="gramStart"/>
+            <w:r>
+              <w:rPr>
+                <w:lang w:val="en-US"/>
+              </w:rPr>
+              <w:t xml:space="preserve"/>
+            </w:r>
+            <w:proofErr w:type="spellEnd"/>
+            <w:proofErr w:type="gramEnd"/>
+            <w:r>
+              <w:rPr>
+                <w:lang w:val="en-US"/>
+              </w:rPr>
+              <w:t xml:space="preserve"/>
+            </w:r>
+          </w:p>
+        </w:tc>
+        <w:tc>
+          <w:tcPr>
+            <w:tcW w:w="1707" w:type="dxa"/>
+            <w:noWrap/>
+            <w:hideMark/>
+          </w:tcPr>
+          <w:p>
+            <w:pPr>
+              <w:jc w:val="both"/>
+              <w:rPr>
+                <w:lang w:val="en-US"/>
+              </w:rPr>
+            </w:pPr>
+            <w:r>
+              <w:rPr>
+                <w:lang w:val="en-US"/>
+              </w:rPr>
+              <w:t xml:space="preserve">1.00</w:t>
+            </w:r>
+            <w:r>
+              <w:rPr>
+                <w:lang w:val="en-US"/>
+              </w:rPr>
+              <w:t xml:space="preserve"/>
+            </w:r>
+            <w:proofErr w:type="spellStart"/>
+            <w:proofErr w:type="gramStart"/>
+            <w:r>
+              <w:rPr>
+                <w:lang w:val="en-US"/>
+              </w:rPr>
+              <w:t xml:space="preserve"/>
+            </w:r>
+            <w:proofErr w:type="spellEnd"/>
+            <w:proofErr w:type="gramEnd"/>
+            <w:r>
+              <w:rPr>
+                <w:lang w:val="en-US"/>
+              </w:rPr>
+              <w:t xml:space="preserve"/>
+            </w:r>
+          </w:p>
+        </w:tc>
+        <w:tc>
+          <w:tcPr>
+            <w:tcW w:w="2390" w:type="dxa"/>
+            <w:noWrap/>
+            <w:hideMark/>
+          </w:tcPr>
+          <w:p>
+            <w:pPr>
+              <w:jc w:val="both"/>
+              <w:rPr>
+                <w:lang w:val="en-US"/>
+              </w:rPr>
+            </w:pPr>
+            <w:r>
+              <w:rPr>
+                <w:lang w:val="en-US"/>
+              </w:rPr>
+              <w:t xml:space="preserve">1.00</w:t>
+            </w:r>
+            <w:r>
+              <w:rPr>
+                <w:lang w:val="en-US"/>
+              </w:rPr>
+              <w:t xml:space="preserve"/>
+            </w:r>
+            <w:proofErr w:type="spellStart"/>
+            <w:proofErr w:type="gramStart"/>
+            <w:r>
+              <w:rPr>
+                <w:lang w:val="en-US"/>
+              </w:rPr>
+              <w:t xml:space="preserve"/>
+            </w:r>
+            <w:proofErr w:type="spellEnd"/>
+            <w:proofErr w:type="gramEnd"/>
+            <w:r>
+              <w:rPr>
+                <w:lang w:val="en-US"/>
+              </w:rPr>
+              <w:t xml:space="preserve"/>
+            </w:r>
+            <w:r>
+              <w:rPr>
+                <w:lang w:val="en-US"/>
+              </w:rPr>
+              <w:br/>
+            </w:r>
+            <w:r>
+              <w:rPr>
+                <w:lang w:val="en-US"/>
+              </w:rPr>
+              <w:br/>
+            </w:r>
+          </w:p>
+        </w:tc>
+      </w:tr>
+    </w:tbl>
+    <w:tbl>
+      <w:tblPr>
+        <w:tblStyle w:val="a9"/>
+        <w:tblW w:w="0" w:type="auto"/>
+        <w:tblLook w:val="04A0" w:firstRow="1" w:lastRow="0" w:firstColumn="1" w:lastColumn="0" w:noHBand="0" w:noVBand="1"/>
+      </w:tblPr>
+      <w:tblGrid>
+        <w:gridCol w:w="8032"/>
+        <w:gridCol w:w="2418"/>
+      </w:tblGrid>
+      <w:tr>
+        <w:trPr>
+          <w:trHeight w:val="180"/>
+        </w:trPr>
+        <w:tc>
+          <w:tcPr>
+            <w:tcW w:w="8032" w:type="dxa"/>
+            <w:hideMark/>
+          </w:tcPr>
+          <w:p>
+            <w:pPr>
+              <w:jc w:val="both"/>
+            </w:pPr>
+            <w:r>
+              <w:t xml:space="preserve">Итого:</w:t>
+            </w:r>
+            <w:r>
+              <w:rPr>
+                <w:lang w:val="en-US"/>
+              </w:rPr>
+              <w:t xml:space="preserve"/>
+            </w:r>
+            <w:proofErr w:type="spellStart"/>
+            <w:proofErr w:type="gramStart"/>
+            <w:r>
+              <w:t xml:space="preserve"/>
+            </w:r>
+            <w:proofErr w:type="spellEnd"/>
+            <w:r>
+              <w:rPr>
+                <w:lang w:val="en-US"/>
+              </w:rPr>
+              <w:t xml:space="preserve"/>
+            </w:r>
+            <w:proofErr w:type="spellStart"/>
+            <w:r>
+              <w:t xml:space="preserve"/>
+            </w:r>
+            <w:proofErr w:type="spellEnd"/>
+            <w:proofErr w:type="gramEnd"/>
+            <w:r>
+              <w:t xml:space="preserve"/>
+            </w:r>
+          </w:p>
+        </w:tc>
+        <w:tc>
+          <w:tcPr>
+            <w:tcW w:w="2418" w:type="dxa"/>
+            <w:noWrap/>
+            <w:hideMark/>
+          </w:tcPr>
+          <w:p>
+            <w:pPr>
+              <w:jc w:val="both"/>
+              <w:rPr>
+                <w:lang w:val="en-US"/>
+              </w:rPr>
+            </w:pPr>
+            <w:r>
+              <w:rPr>
+                <w:lang w:val="en-US"/>
+              </w:rPr>
+              <w:t xml:space="preserve">1.00</w:t>
             </w:r>
             <w:r>
               <w:rPr>
@@ -6298,7 +7191,7 @@
                 <w:b/>
                 <w:bCs/>
               </w:rPr>
-              <w:t xml:space="preserve">Итого за раздел 1. система  автоматической пожарной сигнализации и оповещения и управления эвакуацией людей при пожаре (апс и соуэ)</w:t>
+              <w:t xml:space="preserve">Итого по разделу</w:t>
             </w:r>
             <w:r>
               <w:rPr>
@@ -6366,7 +7259,7 @@
                 <w:bCs/>
                 <w:lang w:val="en-US"/>
               </w:rPr>
-              <w:t xml:space="preserve">4430.00</w:t>
+              <w:t xml:space="preserve">2.00</w:t>
             </w:r>
             <w:r>
               <w:rPr>
@@ -6471,7 +7364,7 @@
                 <w:b/>
                 <w:bCs/>
               </w:rPr>
-              <w:t xml:space="preserve">354.40</w:t>
+              <w:t xml:space="preserve">0.48</w:t>
             </w:r>
             <w:r>
               <w:rPr>
@@ -6546,7 +7439,7 @@
                 <w:b/>
                 <w:bCs/>
               </w:rPr>
-              <w:t xml:space="preserve">4784.40</w:t>
+              <w:t xml:space="preserve">7.78</w:t>
             </w:r>
             <w:r>
               <w:rPr>
@@ -6606,40 +7499,52 @@
         <w:t xml:space="preserve">х систем </w:t>
       </w:r>
       <w:r>
-        <w:t xml:space="preserve">составляет </w:t>
-      </w:r>
-      <w:r>
-        <w:t xml:space="preserve">249 964</w:t>
-      </w:r>
-      <w:r>
-        <w:t xml:space="preserve"> (</w:t>
-      </w:r>
-      <w:r>
-        <w:t xml:space="preserve">Двести сорок девять</w:t>
-      </w:r>
-      <w:r>
-        <w:t xml:space="preserve"> тысяч</w:t>
-      </w:r>
-      <w:r>
-        <w:t xml:space="preserve"> девятьсот шестьдесят четыре</w:t>
-      </w:r>
-      <w:r>
-        <w:t xml:space="preserve">) рубл</w:t>
-      </w:r>
-      <w:r>
-        <w:t xml:space="preserve">я</w:t>
+        <w:t xml:space="preserve">составляет</w:t>
       </w:r>
       <w:r>
         <w:t xml:space="preserve"> </w:t>
-      </w:r>
-      <w:r>
-        <w:t xml:space="preserve">19 копеек</w:t>
-      </w:r>
-      <w:r>
-        <w:t xml:space="preserve">, НДС 20% - </w:t>
-      </w:r>
-      <w:r>
-        <w:t xml:space="preserve">49 992,84</w:t>
+        <w:t xml:space="preserve">6 (Шесть) рублей 48 копеек</w:t>
+      </w:r>
+      <w:r>
+        <w:rPr>
+          <w:lang w:val="en-US"/>
+        </w:rPr>
+        <w:t xml:space="preserve"/>
+      </w:r>
+      <w:r>
+        <w:t xml:space="preserve"/>
+      </w:r>
+      <w:proofErr w:type="spellStart"/>
+      <w:r>
+        <w:t xml:space="preserve"/>
+      </w:r>
+      <w:proofErr w:type="spellEnd"/>
+      <w:r>
+        <w:t xml:space="preserve"/>
+      </w:r>
+      <w:r>
+        <w:t xml:space="preserve">, НДС 20% -</w:t>
+      </w:r>
+      <w:r>
+        <w:t xml:space="preserve">1.2960000000000003</w:t>
+      </w:r>
+      <w:r>
+        <w:rPr>
+          <w:lang w:val="en-US"/>
+        </w:rPr>
+        <w:t xml:space="preserve"/>
+      </w:r>
+      <w:r>
+        <w:t xml:space="preserve"/>
+      </w:r>
+      <w:r>
+        <w:rPr>
+          <w:lang w:val="en-US"/>
+        </w:rPr>
+        <w:t xml:space="preserve"/>
+      </w:r>
+      <w:r>
+        <w:t xml:space="preserve"/>
       </w:r>
       <w:r>
         <w:t xml:space="preserve">. </w:t>
@@ -6656,7 +7561,48 @@
         <w:rPr>
           <w:b/>
         </w:rPr>
-        <w:t xml:space="preserve">Общая стоимость составляет 299 957 (Двести девяносто девять тысяч девятьсот пятьдесят семь) рублей 03 копейки.</w:t>
+        <w:t xml:space="preserve">Общая стоимость составляет</w:t>
+      </w:r>
+      <w:r>
+        <w:rPr>
+          <w:b/>
+        </w:rPr>
+        <w:t xml:space="preserve"> </w:t>
+        <w:t xml:space="preserve">7 (Семь) рублей 78 копеек</w:t>
+      </w:r>
+      <w:r>
+        <w:rPr>
+          <w:b/>
+          <w:lang w:val="en-US"/>
+        </w:rPr>
+        <w:t xml:space="preserve"/>
+      </w:r>
+      <w:r>
+        <w:rPr>
+          <w:b/>
+        </w:rPr>
+        <w:t xml:space="preserve"/>
+      </w:r>
+      <w:proofErr w:type="spellStart"/>
+      <w:r>
+        <w:rPr>
+          <w:b/>
+          <w:lang w:val="en-US"/>
+        </w:rPr>
+        <w:t xml:space="preserve"/>
+      </w:r>
+      <w:proofErr w:type="spellEnd"/>
+      <w:r>
+        <w:rPr>
+          <w:b/>
+        </w:rPr>
+        <w:t xml:space="preserve"/>
+      </w:r>
+      <w:r>
+        <w:rPr>
+          <w:b/>
+        </w:rPr>
+        <w:t xml:space="preserve">.</w:t>
       </w:r>
     </w:p>
     <w:p>
@@ -6682,60 +7628,71 @@
         <w:t xml:space="preserve">0 % (пятьдесят процентов) от общей стоимости Работ, что составит </w:t>
       </w:r>
       <w:r>
-        <w:t xml:space="preserve">149 978</w:t>
-      </w:r>
-      <w:r>
-        <w:t xml:space="preserve"> (</w:t>
-      </w:r>
-      <w:r>
-        <w:t xml:space="preserve">Сто сорок девять тысяч</w:t>
+        <w:t xml:space="preserve">3 (Три) рубля 89 копеек</w:t>
+      </w:r>
+      <w:r>
+        <w:rPr>
+          <w:lang w:val="en-US"/>
+        </w:rPr>
+        <w:t xml:space="preserve"/>
+      </w:r>
+      <w:r>
+        <w:t xml:space="preserve"/>
+      </w:r>
+      <w:proofErr w:type="spellStart"/>
+      <w:r>
+        <w:t xml:space="preserve"/>
+      </w:r>
+      <w:proofErr w:type="spellEnd"/>
+      <w:r>
+        <w:t xml:space="preserve"/>
+      </w:r>
+      <w:r>
+        <w:t xml:space="preserve"> – в течение 10 (десяти) банковских дней с даты выставления счета Исполнителем и передачи его Заказчику;</w:t>
+      </w:r>
+    </w:p>
+    <w:p>
+      <w:pPr>
+        <w:jc w:val="both"/>
+      </w:pPr>
+      <w:r>
+        <w:t xml:space="preserve">6.2. </w:t>
+      </w:r>
+      <w:r>
+        <w:t xml:space="preserve">5</w:t>
+      </w:r>
+      <w:r>
+        <w:t xml:space="preserve">0 % (пятьдесят процентов) от общей стоимости Работ, что составит</w:t>
       </w:r>
       <w:r>
         <w:t xml:space="preserve"> </w:t>
-      </w:r>
-      <w:r>
-        <w:t xml:space="preserve">девятьсот семьдесят восемь</w:t>
-      </w:r>
-      <w:r>
-        <w:t xml:space="preserve">) руб. </w:t>
-      </w:r>
-      <w:r>
-        <w:t xml:space="preserve">52</w:t>
-      </w:r>
-      <w:r>
-        <w:t xml:space="preserve"> коп. – в течение 10 (десяти) банковских дней с даты выставления счета Исполнителем и передачи его Заказчику;</w:t>
-      </w:r>
-    </w:p>
-    <w:p>
-      <w:pPr>
-        <w:jc w:val="both"/>
-      </w:pPr>
-      <w:r>
-        <w:t xml:space="preserve">6.2. </w:t>
-      </w:r>
-      <w:r>
-        <w:t xml:space="preserve">5</w:t>
-      </w:r>
-      <w:r>
-        <w:t xml:space="preserve">0 % (пятьдесят процентов) от общей стоимости Работ, что составит </w:t>
-      </w:r>
-      <w:r>
-        <w:t xml:space="preserve">149 978</w:t>
-      </w:r>
-      <w:r>
-        <w:t xml:space="preserve"> (</w:t>
-      </w:r>
-      <w:r>
-        <w:t xml:space="preserve">Сто сорок девять тысяч девятьсот семьдесят восемь</w:t>
-      </w:r>
-      <w:r>
-        <w:t xml:space="preserve">) руб. </w:t>
-      </w:r>
-      <w:r>
-        <w:t xml:space="preserve">51</w:t>
-      </w:r>
-      <w:r>
-        <w:t xml:space="preserve"> коп.</w:t>
+        <w:t xml:space="preserve">3 (Три) рубля 88 копеек</w:t>
+      </w:r>
+      <w:r>
+        <w:rPr>
+          <w:lang w:val="en-US"/>
+        </w:rPr>
+        <w:t xml:space="preserve"/>
+      </w:r>
+      <w:r>
+        <w:t xml:space="preserve"/>
+      </w:r>
+      <w:proofErr w:type="spellStart"/>
+      <w:r>
+        <w:t xml:space="preserve"/>
+      </w:r>
+      <w:r>
+        <w:rPr>
+          <w:lang w:val="en-US"/>
+        </w:rPr>
+        <w:t xml:space="preserve"/>
+      </w:r>
+      <w:r>
+        <w:t xml:space="preserve"/>
+      </w:r>
+      <w:proofErr w:type="spellEnd"/>
+      <w:r>
+        <w:t xml:space="preserve"/>
       </w:r>
       <w:r>
         <w:t xml:space="preserve"> </w:t>
@@ -6896,7 +7853,7 @@
           <w:u w:val="single"/>
           <w:lang w:val="en-US"/>
         </w:rPr>
-        <w:t xml:space="preserve">gggg</w:t>
+        <w:t xml:space="preserve">tttttttttttttttttttt</w:t>
       </w:r>
       <w:r>
         <w:rPr>
@@ -7032,7 +7989,7 @@
           <w:u w:val="single"/>
           <w:lang w:val="en-US"/>
         </w:rPr>
-        <w:t xml:space="preserve">gggg</w:t>
+        <w:t xml:space="preserve">tttttttttttttttttttttttttt</w:t>
       </w:r>
       <w:r>
         <w:rPr>
@@ -7237,7 +8194,7 @@
                   </a:ln>
                   <a:extLst>
                     <a:ext uri="{FAA26D3D-D897-4be2-8F04-BA451C77F1D7}">
-                      <ma14:placeholderFlag xmlns:ma14="http://schemas.microsoft.com/office/mac/drawingml/2011/main" xmlns:w="http://schemas.openxmlformats.org/wordprocessingml/2006/main" xmlns:w10="urn:schemas-microsoft-com:office:word" xmlns:v="urn:schemas-microsoft-com:vml" xmlns:o="urn:schemas-microsoft-com:office:office" xmlns:mv="urn:schemas-microsoft-com:mac:vml" xmlns:mo="http://schemas.microsoft.com/office/mac/office/2008/main" xmlns=""/>
+                      <ma14:placeholderFlag xmlns="" xmlns:mo="http://schemas.microsoft.com/office/mac/office/2008/main" xmlns:mv="urn:schemas-microsoft-com:mac:vml" xmlns:o="urn:schemas-microsoft-com:office:office" xmlns:v="urn:schemas-microsoft-com:vml" xmlns:w10="urn:schemas-microsoft-com:office:word" xmlns:w="http://schemas.openxmlformats.org/wordprocessingml/2006/main" xmlns:ma14="http://schemas.microsoft.com/office/mac/drawingml/2011/main"/>
                     </a:ext>
                   </a:extLst>
                 </pic:spPr>
@@ -7339,7 +8296,7 @@
                   </a:ln>
                   <a:extLst>
                     <a:ext uri="{FAA26D3D-D897-4be2-8F04-BA451C77F1D7}">
-                      <ma14:placeholderFlag xmlns:ma14="http://schemas.microsoft.com/office/mac/drawingml/2011/main" xmlns:w="http://schemas.openxmlformats.org/wordprocessingml/2006/main" xmlns:w10="urn:schemas-microsoft-com:office:word" xmlns:v="urn:schemas-microsoft-com:vml" xmlns:o="urn:schemas-microsoft-com:office:office" xmlns:mv="urn:schemas-microsoft-com:mac:vml" xmlns:mo="http://schemas.microsoft.com/office/mac/office/2008/main" xmlns=""/>
+                      <ma14:placeholderFlag xmlns="" xmlns:mo="http://schemas.microsoft.com/office/mac/office/2008/main" xmlns:mv="urn:schemas-microsoft-com:mac:vml" xmlns:o="urn:schemas-microsoft-com:office:office" xmlns:v="urn:schemas-microsoft-com:vml" xmlns:w10="urn:schemas-microsoft-com:office:word" xmlns:w="http://schemas.openxmlformats.org/wordprocessingml/2006/main" xmlns:ma14="http://schemas.microsoft.com/office/mac/drawingml/2011/main"/>
                     </a:ext>
                   </a:extLst>
                 </pic:spPr>
@@ -7395,7 +8352,7 @@
                       <a:effectLst/>
                       <a:extLst>
                         <a:ext uri="{C572A759-6A51-4108-AA02-DFA0A04FC94B}">
-                          <ma14:wrappingTextBoxFlag xmlns:ma14="http://schemas.microsoft.com/office/mac/drawingml/2011/main" xmlns:w="http://schemas.openxmlformats.org/wordprocessingml/2006/main" xmlns:w10="urn:schemas-microsoft-com:office:word" xmlns:v="urn:schemas-microsoft-com:vml" xmlns:o="urn:schemas-microsoft-com:office:office" xmlns:mv="urn:schemas-microsoft-com:mac:vml" xmlns:mo="http://schemas.microsoft.com/office/mac/office/2008/main" xmlns=""/>
+                          <ma14:wrappingTextBoxFlag xmlns="" xmlns:mo="http://schemas.microsoft.com/office/mac/office/2008/main" xmlns:mv="urn:schemas-microsoft-com:mac:vml" xmlns:o="urn:schemas-microsoft-com:office:office" xmlns:v="urn:schemas-microsoft-com:vml" xmlns:w10="urn:schemas-microsoft-com:office:word" xmlns:w="http://schemas.openxmlformats.org/wordprocessingml/2006/main" xmlns:ma14="http://schemas.microsoft.com/office/mac/drawingml/2011/main"/>
                         </a:ext>
                       </a:extLst>
                     </wps:spPr>
@@ -7613,7 +8570,7 @@
                       <a:effectLst/>
                       <a:extLst>
                         <a:ext uri="{C572A759-6A51-4108-AA02-DFA0A04FC94B}">
-                          <ma14:wrappingTextBoxFlag xmlns:ma14="http://schemas.microsoft.com/office/mac/drawingml/2011/main" xmlns:w="http://schemas.openxmlformats.org/wordprocessingml/2006/main" xmlns:w10="urn:schemas-microsoft-com:office:word" xmlns:v="urn:schemas-microsoft-com:vml" xmlns:o="urn:schemas-microsoft-com:office:office" xmlns:mv="urn:schemas-microsoft-com:mac:vml" xmlns:mo="http://schemas.microsoft.com/office/mac/office/2008/main" xmlns=""/>
+                          <ma14:wrappingTextBoxFlag xmlns="" xmlns:mo="http://schemas.microsoft.com/office/mac/office/2008/main" xmlns:mv="urn:schemas-microsoft-com:mac:vml" xmlns:o="urn:schemas-microsoft-com:office:office" xmlns:v="urn:schemas-microsoft-com:vml" xmlns:w10="urn:schemas-microsoft-com:office:word" xmlns:w="http://schemas.openxmlformats.org/wordprocessingml/2006/main" xmlns:ma14="http://schemas.microsoft.com/office/mac/drawingml/2011/main"/>
                         </a:ext>
                       </a:extLst>
                     </wps:spPr>
@@ -8175,7 +9132,7 @@
                       <a:effectLst/>
                       <a:extLst>
                         <a:ext uri="{C572A759-6A51-4108-AA02-DFA0A04FC94B}">
-                          <ma14:wrappingTextBoxFlag xmlns:ma14="http://schemas.microsoft.com/office/mac/drawingml/2011/main" xmlns:w="http://schemas.openxmlformats.org/wordprocessingml/2006/main" xmlns:w10="urn:schemas-microsoft-com:office:word" xmlns:v="urn:schemas-microsoft-com:vml" xmlns:o="urn:schemas-microsoft-com:office:office" xmlns:mv="urn:schemas-microsoft-com:mac:vml" xmlns:mo="http://schemas.microsoft.com/office/mac/office/2008/main" xmlns=""/>
+                          <ma14:wrappingTextBoxFlag xmlns="" xmlns:mo="http://schemas.microsoft.com/office/mac/office/2008/main" xmlns:mv="urn:schemas-microsoft-com:mac:vml" xmlns:o="urn:schemas-microsoft-com:office:office" xmlns:v="urn:schemas-microsoft-com:vml" xmlns:w10="urn:schemas-microsoft-com:office:word" xmlns:w="http://schemas.openxmlformats.org/wordprocessingml/2006/main" xmlns:ma14="http://schemas.microsoft.com/office/mac/drawingml/2011/main"/>
                         </a:ext>
                       </a:extLst>
                     </wps:spPr>
@@ -8374,7 +9331,7 @@
                   </a:ln>
                   <a:extLst>
                     <a:ext uri="{FAA26D3D-D897-4be2-8F04-BA451C77F1D7}">
-                      <ma14:placeholderFlag xmlns:ma14="http://schemas.microsoft.com/office/mac/drawingml/2011/main" xmlns:w="http://schemas.openxmlformats.org/wordprocessingml/2006/main" xmlns:w10="urn:schemas-microsoft-com:office:word" xmlns:v="urn:schemas-microsoft-com:vml" xmlns:o="urn:schemas-microsoft-com:office:office" xmlns:mv="urn:schemas-microsoft-com:mac:vml" xmlns:mo="http://schemas.microsoft.com/office/mac/office/2008/main" xmlns=""/>
+                      <ma14:placeholderFlag xmlns="" xmlns:mo="http://schemas.microsoft.com/office/mac/office/2008/main" xmlns:mv="urn:schemas-microsoft-com:mac:vml" xmlns:o="urn:schemas-microsoft-com:office:office" xmlns:v="urn:schemas-microsoft-com:vml" xmlns:w10="urn:schemas-microsoft-com:office:word" xmlns:w="http://schemas.openxmlformats.org/wordprocessingml/2006/main" xmlns:ma14="http://schemas.microsoft.com/office/mac/drawingml/2011/main"/>
                     </a:ext>
                   </a:extLst>
                 </pic:spPr>
@@ -10247,6 +11204,7 @@
     <w:rsid w:val="00166C2B"/>
     <w:rsid w:val="002529B8"/>
     <w:rsid w:val="00352A82"/>
+    <w:rsid w:val="003D469A"/>
     <w:rsid w:val="003F2081"/>
     <w:rsid w:val="0040250E"/>
     <w:rsid w:val="004246D2"/>
@@ -10258,6 +11216,8 @@
     <w:rsid w:val="00BF2259"/>
     <w:rsid w:val="00C50A74"/>
     <w:rsid w:val="00C573D0"/>
+    <w:rsid w:val="00C678B9"/>
+    <w:rsid w:val="00CE5536"/>
     <w:rsid w:val="00D149C3"/>
     <w:rsid w:val="00D261D6"/>
     <w:rsid w:val="00EC1BCD"/>
@@ -11097,7 +12057,7 @@
 </file>
 
 <file path=customXml/itemProps1.xml><?xml version="1.0" encoding="utf-8"?>
-<ds:datastoreItem xmlns:ds="http://schemas.openxmlformats.org/officeDocument/2006/customXml" ds:itemID="{C5A32868-307A-495A-B5F7-7432958F57DE}">
+<ds:datastoreItem xmlns:ds="http://schemas.openxmlformats.org/officeDocument/2006/customXml" ds:itemID="{400AFAC4-843D-4228-AB3C-8FE343B0A793}">
   <ds:schemaRefs>
     <ds:schemaRef ds:uri="http://schemas.openxmlformats.org/officeDocument/2006/bibliography"/>
   </ds:schemaRefs>

</xml_diff>